<commit_message>
add class diagram, add test project, change use case diagrams and move migrations to DAL project
</commit_message>
<xml_diff>
--- a/LnuCampaign.docx
+++ b/LnuCampaign.docx
@@ -5121,7 +5121,7 @@
     <w:tbl>
       <w:tblPr>
         <w:tblStyle w:val="TableNormal"/>
-        <w:tblW w:w="10095" w:type="dxa"/>
+        <w:tblW w:w="10182" w:type="dxa"/>
         <w:tblInd w:w="108" w:type="dxa"/>
         <w:tblBorders>
           <w:top w:val="dotted" w:sz="4" w:space="0" w:color="000000"/>
@@ -5136,21 +5136,21 @@
         <w:tblLook w:val="04A0" w:firstRow="1" w:lastRow="0" w:firstColumn="1" w:lastColumn="0" w:noHBand="0" w:noVBand="1"/>
       </w:tblPr>
       <w:tblGrid>
-        <w:gridCol w:w="600"/>
-        <w:gridCol w:w="1245"/>
-        <w:gridCol w:w="1872"/>
-        <w:gridCol w:w="2268"/>
-        <w:gridCol w:w="2693"/>
-        <w:gridCol w:w="1417"/>
+        <w:gridCol w:w="605"/>
+        <w:gridCol w:w="1256"/>
+        <w:gridCol w:w="1888"/>
+        <w:gridCol w:w="2288"/>
+        <w:gridCol w:w="2716"/>
+        <w:gridCol w:w="1429"/>
       </w:tblGrid>
       <w:tr>
         <w:trPr>
-          <w:trHeight w:val="339"/>
+          <w:trHeight w:val="356"/>
           <w:tblHeader/>
         </w:trPr>
         <w:tc>
           <w:tcPr>
-            <w:tcW w:w="600" w:type="dxa"/>
+            <w:tcW w:w="605" w:type="dxa"/>
             <w:tcBorders>
               <w:top w:val="single" w:sz="2" w:space="0" w:color="000000"/>
               <w:left w:val="single" w:sz="2" w:space="0" w:color="000000"/>
@@ -5183,7 +5183,7 @@
         </w:tc>
         <w:tc>
           <w:tcPr>
-            <w:tcW w:w="1245" w:type="dxa"/>
+            <w:tcW w:w="1256" w:type="dxa"/>
             <w:tcBorders>
               <w:top w:val="single" w:sz="2" w:space="0" w:color="000000"/>
               <w:left w:val="single" w:sz="2" w:space="0" w:color="000000"/>
@@ -5218,7 +5218,7 @@
         </w:tc>
         <w:tc>
           <w:tcPr>
-            <w:tcW w:w="1872" w:type="dxa"/>
+            <w:tcW w:w="1888" w:type="dxa"/>
             <w:tcBorders>
               <w:top w:val="single" w:sz="2" w:space="0" w:color="000000"/>
               <w:left w:val="single" w:sz="2" w:space="0" w:color="000000"/>
@@ -5272,7 +5272,7 @@
         </w:tc>
         <w:tc>
           <w:tcPr>
-            <w:tcW w:w="2268" w:type="dxa"/>
+            <w:tcW w:w="2288" w:type="dxa"/>
             <w:tcBorders>
               <w:top w:val="single" w:sz="2" w:space="0" w:color="000000"/>
               <w:left w:val="single" w:sz="2" w:space="0" w:color="000000"/>
@@ -5306,7 +5306,7 @@
         </w:tc>
         <w:tc>
           <w:tcPr>
-            <w:tcW w:w="2693" w:type="dxa"/>
+            <w:tcW w:w="2716" w:type="dxa"/>
             <w:tcBorders>
               <w:top w:val="single" w:sz="2" w:space="0" w:color="000000"/>
               <w:left w:val="single" w:sz="2" w:space="0" w:color="000000"/>
@@ -5360,7 +5360,7 @@
         </w:tc>
         <w:tc>
           <w:tcPr>
-            <w:tcW w:w="1417" w:type="dxa"/>
+            <w:tcW w:w="1429" w:type="dxa"/>
             <w:tcBorders>
               <w:top w:val="single" w:sz="2" w:space="0" w:color="000000"/>
               <w:left w:val="single" w:sz="2" w:space="0" w:color="000000"/>
@@ -5398,11 +5398,11 @@
           <w:shd w:val="clear" w:color="auto" w:fill="auto"/>
         </w:tblPrEx>
         <w:trPr>
-          <w:trHeight w:val="639"/>
+          <w:trHeight w:val="776"/>
         </w:trPr>
         <w:tc>
           <w:tcPr>
-            <w:tcW w:w="600" w:type="dxa"/>
+            <w:tcW w:w="605" w:type="dxa"/>
             <w:tcBorders>
               <w:top w:val="single" w:sz="4" w:space="0" w:color="000000"/>
               <w:left w:val="single" w:sz="2" w:space="0" w:color="000000"/>
@@ -5436,7 +5436,7 @@
         </w:tc>
         <w:tc>
           <w:tcPr>
-            <w:tcW w:w="1245" w:type="dxa"/>
+            <w:tcW w:w="1256" w:type="dxa"/>
             <w:vMerge w:val="restart"/>
             <w:tcBorders>
               <w:top w:val="single" w:sz="4" w:space="0" w:color="000000"/>
@@ -5479,7 +5479,7 @@
         </w:tc>
         <w:tc>
           <w:tcPr>
-            <w:tcW w:w="1872" w:type="dxa"/>
+            <w:tcW w:w="1888" w:type="dxa"/>
             <w:tcBorders>
               <w:top w:val="single" w:sz="4" w:space="0" w:color="000000"/>
               <w:left w:val="dotted" w:sz="4" w:space="0" w:color="000000"/>
@@ -5497,13 +5497,17 @@
           <w:p>
             <w:pPr>
               <w:pStyle w:val="2"/>
-            </w:pPr>
-            <w:proofErr w:type="spellStart"/>
-            <w:r>
-              <w:rPr>
-                <w:rFonts w:ascii="Times New Roman" w:hAnsi="Times New Roman"/>
-                <w:sz w:val="26"/>
-                <w:szCs w:val="26"/>
+              <w:rPr>
+                <w:sz w:val="24"/>
+                <w:szCs w:val="24"/>
+              </w:rPr>
+            </w:pPr>
+            <w:proofErr w:type="spellStart"/>
+            <w:r>
+              <w:rPr>
+                <w:rFonts w:ascii="Times New Roman" w:hAnsi="Times New Roman"/>
+                <w:sz w:val="24"/>
+                <w:szCs w:val="24"/>
               </w:rPr>
               <w:t>View</w:t>
             </w:r>
@@ -5511,8 +5515,8 @@
             <w:r>
               <w:rPr>
                 <w:rFonts w:ascii="Times New Roman" w:hAnsi="Times New Roman"/>
-                <w:sz w:val="26"/>
-                <w:szCs w:val="26"/>
+                <w:sz w:val="24"/>
+                <w:szCs w:val="24"/>
               </w:rPr>
               <w:t xml:space="preserve"> </w:t>
             </w:r>
@@ -5520,8 +5524,8 @@
             <w:r>
               <w:rPr>
                 <w:rFonts w:ascii="Times New Roman" w:hAnsi="Times New Roman"/>
-                <w:sz w:val="26"/>
-                <w:szCs w:val="26"/>
+                <w:sz w:val="24"/>
+                <w:szCs w:val="24"/>
               </w:rPr>
               <w:t>information</w:t>
             </w:r>
@@ -5529,8 +5533,8 @@
             <w:r>
               <w:rPr>
                 <w:rFonts w:ascii="Times New Roman" w:hAnsi="Times New Roman"/>
-                <w:sz w:val="26"/>
-                <w:szCs w:val="26"/>
+                <w:sz w:val="24"/>
+                <w:szCs w:val="24"/>
               </w:rPr>
               <w:t xml:space="preserve"> </w:t>
             </w:r>
@@ -5538,8 +5542,8 @@
             <w:r>
               <w:rPr>
                 <w:rFonts w:ascii="Times New Roman" w:hAnsi="Times New Roman"/>
-                <w:sz w:val="26"/>
-                <w:szCs w:val="26"/>
+                <w:sz w:val="24"/>
+                <w:szCs w:val="24"/>
               </w:rPr>
               <w:t>about</w:t>
             </w:r>
@@ -5547,8 +5551,8 @@
             <w:r>
               <w:rPr>
                 <w:rFonts w:ascii="Times New Roman" w:hAnsi="Times New Roman"/>
-                <w:sz w:val="26"/>
-                <w:szCs w:val="26"/>
+                <w:sz w:val="24"/>
+                <w:szCs w:val="24"/>
               </w:rPr>
               <w:t xml:space="preserve"> </w:t>
             </w:r>
@@ -5556,8 +5560,8 @@
             <w:r>
               <w:rPr>
                 <w:rFonts w:ascii="Times New Roman" w:hAnsi="Times New Roman"/>
-                <w:sz w:val="26"/>
-                <w:szCs w:val="26"/>
+                <w:sz w:val="24"/>
+                <w:szCs w:val="24"/>
               </w:rPr>
               <w:t>users</w:t>
             </w:r>
@@ -5566,7 +5570,7 @@
         </w:tc>
         <w:tc>
           <w:tcPr>
-            <w:tcW w:w="2268" w:type="dxa"/>
+            <w:tcW w:w="2288" w:type="dxa"/>
             <w:tcBorders>
               <w:top w:val="single" w:sz="4" w:space="0" w:color="000000"/>
               <w:left w:val="dotted" w:sz="4" w:space="0" w:color="000000"/>
@@ -5689,7 +5693,7 @@
         </w:tc>
         <w:tc>
           <w:tcPr>
-            <w:tcW w:w="2693" w:type="dxa"/>
+            <w:tcW w:w="2716" w:type="dxa"/>
             <w:tcBorders>
               <w:top w:val="single" w:sz="4" w:space="0" w:color="000000"/>
               <w:left w:val="dotted" w:sz="4" w:space="0" w:color="000000"/>
@@ -5723,7 +5727,7 @@
         </w:tc>
         <w:tc>
           <w:tcPr>
-            <w:tcW w:w="1417" w:type="dxa"/>
+            <w:tcW w:w="1429" w:type="dxa"/>
             <w:tcBorders>
               <w:top w:val="single" w:sz="4" w:space="0" w:color="000000"/>
               <w:left w:val="dotted" w:sz="4" w:space="0" w:color="000000"/>
@@ -5750,11 +5754,11 @@
           <w:shd w:val="clear" w:color="auto" w:fill="auto"/>
         </w:tblPrEx>
         <w:trPr>
-          <w:trHeight w:val="487"/>
+          <w:trHeight w:val="512"/>
         </w:trPr>
         <w:tc>
           <w:tcPr>
-            <w:tcW w:w="600" w:type="dxa"/>
+            <w:tcW w:w="605" w:type="dxa"/>
             <w:tcBorders>
               <w:top w:val="dotted" w:sz="4" w:space="0" w:color="000000"/>
               <w:left w:val="single" w:sz="2" w:space="0" w:color="000000"/>
@@ -5788,7 +5792,7 @@
         </w:tc>
         <w:tc>
           <w:tcPr>
-            <w:tcW w:w="1245" w:type="dxa"/>
+            <w:tcW w:w="1256" w:type="dxa"/>
             <w:vMerge/>
             <w:tcBorders>
               <w:left w:val="dotted" w:sz="4" w:space="0" w:color="000000"/>
@@ -5800,7 +5804,7 @@
         </w:tc>
         <w:tc>
           <w:tcPr>
-            <w:tcW w:w="1872" w:type="dxa"/>
+            <w:tcW w:w="1888" w:type="dxa"/>
             <w:tcBorders>
               <w:top w:val="dotted" w:sz="4" w:space="0" w:color="000000"/>
               <w:left w:val="dotted" w:sz="4" w:space="0" w:color="000000"/>
@@ -5819,15 +5823,17 @@
             <w:pPr>
               <w:pStyle w:val="2"/>
               <w:rPr>
-                <w:lang w:val="en-US"/>
-              </w:rPr>
-            </w:pPr>
-            <w:proofErr w:type="spellStart"/>
-            <w:r>
-              <w:rPr>
-                <w:rFonts w:ascii="Times New Roman" w:hAnsi="Times New Roman"/>
-                <w:sz w:val="26"/>
-                <w:szCs w:val="26"/>
+                <w:sz w:val="24"/>
+                <w:szCs w:val="24"/>
+                <w:lang w:val="en-US"/>
+              </w:rPr>
+            </w:pPr>
+            <w:proofErr w:type="spellStart"/>
+            <w:r>
+              <w:rPr>
+                <w:rFonts w:ascii="Times New Roman" w:hAnsi="Times New Roman"/>
+                <w:sz w:val="24"/>
+                <w:szCs w:val="24"/>
               </w:rPr>
               <w:t>Accept</w:t>
             </w:r>
@@ -5835,16 +5841,16 @@
             <w:r>
               <w:rPr>
                 <w:rFonts w:ascii="Times New Roman" w:hAnsi="Times New Roman"/>
-                <w:sz w:val="26"/>
-                <w:szCs w:val="26"/>
+                <w:sz w:val="24"/>
+                <w:szCs w:val="24"/>
               </w:rPr>
               <w:t xml:space="preserve"> </w:t>
             </w:r>
             <w:r>
               <w:rPr>
                 <w:rFonts w:ascii="Times New Roman" w:hAnsi="Times New Roman"/>
-                <w:sz w:val="26"/>
-                <w:szCs w:val="26"/>
+                <w:sz w:val="24"/>
+                <w:szCs w:val="24"/>
                 <w:lang w:val="en-US"/>
               </w:rPr>
               <w:t>application</w:t>
@@ -5853,7 +5859,7 @@
         </w:tc>
         <w:tc>
           <w:tcPr>
-            <w:tcW w:w="2268" w:type="dxa"/>
+            <w:tcW w:w="2288" w:type="dxa"/>
             <w:tcBorders>
               <w:top w:val="dotted" w:sz="4" w:space="0" w:color="000000"/>
               <w:left w:val="dotted" w:sz="4" w:space="0" w:color="000000"/>
@@ -5940,7 +5946,7 @@
         </w:tc>
         <w:tc>
           <w:tcPr>
-            <w:tcW w:w="2693" w:type="dxa"/>
+            <w:tcW w:w="2716" w:type="dxa"/>
             <w:tcBorders>
               <w:top w:val="dotted" w:sz="4" w:space="0" w:color="000000"/>
               <w:left w:val="dotted" w:sz="4" w:space="0" w:color="000000"/>
@@ -5986,7 +5992,7 @@
         </w:tc>
         <w:tc>
           <w:tcPr>
-            <w:tcW w:w="1417" w:type="dxa"/>
+            <w:tcW w:w="1429" w:type="dxa"/>
             <w:tcBorders>
               <w:top w:val="dotted" w:sz="4" w:space="0" w:color="000000"/>
               <w:left w:val="dotted" w:sz="4" w:space="0" w:color="000000"/>
@@ -6013,11 +6019,11 @@
           <w:shd w:val="clear" w:color="auto" w:fill="auto"/>
         </w:tblPrEx>
         <w:trPr>
-          <w:trHeight w:val="487"/>
+          <w:trHeight w:val="349"/>
         </w:trPr>
         <w:tc>
           <w:tcPr>
-            <w:tcW w:w="600" w:type="dxa"/>
+            <w:tcW w:w="605" w:type="dxa"/>
             <w:tcBorders>
               <w:top w:val="dotted" w:sz="4" w:space="0" w:color="000000"/>
               <w:left w:val="single" w:sz="2" w:space="0" w:color="000000"/>
@@ -6051,7 +6057,7 @@
         </w:tc>
         <w:tc>
           <w:tcPr>
-            <w:tcW w:w="1245" w:type="dxa"/>
+            <w:tcW w:w="1256" w:type="dxa"/>
             <w:vMerge/>
             <w:tcBorders>
               <w:left w:val="dotted" w:sz="4" w:space="0" w:color="000000"/>
@@ -6063,7 +6069,7 @@
         </w:tc>
         <w:tc>
           <w:tcPr>
-            <w:tcW w:w="1872" w:type="dxa"/>
+            <w:tcW w:w="1888" w:type="dxa"/>
             <w:tcBorders>
               <w:top w:val="dotted" w:sz="4" w:space="0" w:color="000000"/>
               <w:left w:val="dotted" w:sz="4" w:space="0" w:color="000000"/>
@@ -6082,15 +6088,17 @@
             <w:pPr>
               <w:pStyle w:val="2"/>
               <w:rPr>
-                <w:lang w:val="en-US"/>
-              </w:rPr>
-            </w:pPr>
-            <w:proofErr w:type="spellStart"/>
-            <w:r>
-              <w:rPr>
-                <w:rFonts w:ascii="Times New Roman" w:hAnsi="Times New Roman"/>
-                <w:sz w:val="26"/>
-                <w:szCs w:val="26"/>
+                <w:sz w:val="24"/>
+                <w:szCs w:val="24"/>
+                <w:lang w:val="en-US"/>
+              </w:rPr>
+            </w:pPr>
+            <w:proofErr w:type="spellStart"/>
+            <w:r>
+              <w:rPr>
+                <w:rFonts w:ascii="Times New Roman" w:hAnsi="Times New Roman"/>
+                <w:sz w:val="24"/>
+                <w:szCs w:val="24"/>
               </w:rPr>
               <w:t>Decline</w:t>
             </w:r>
@@ -6098,16 +6106,16 @@
             <w:r>
               <w:rPr>
                 <w:rFonts w:ascii="Times New Roman" w:hAnsi="Times New Roman"/>
-                <w:sz w:val="26"/>
-                <w:szCs w:val="26"/>
+                <w:sz w:val="24"/>
+                <w:szCs w:val="24"/>
               </w:rPr>
               <w:t xml:space="preserve"> </w:t>
             </w:r>
             <w:r>
               <w:rPr>
                 <w:rFonts w:ascii="Times New Roman" w:hAnsi="Times New Roman"/>
-                <w:sz w:val="26"/>
-                <w:szCs w:val="26"/>
+                <w:sz w:val="24"/>
+                <w:szCs w:val="24"/>
                 <w:lang w:val="en-US"/>
               </w:rPr>
               <w:t>application</w:t>
@@ -6116,7 +6124,7 @@
         </w:tc>
         <w:tc>
           <w:tcPr>
-            <w:tcW w:w="2268" w:type="dxa"/>
+            <w:tcW w:w="2288" w:type="dxa"/>
             <w:tcBorders>
               <w:top w:val="dotted" w:sz="4" w:space="0" w:color="000000"/>
               <w:left w:val="dotted" w:sz="4" w:space="0" w:color="000000"/>
@@ -6203,7 +6211,7 @@
         </w:tc>
         <w:tc>
           <w:tcPr>
-            <w:tcW w:w="2693" w:type="dxa"/>
+            <w:tcW w:w="2716" w:type="dxa"/>
             <w:tcBorders>
               <w:top w:val="dotted" w:sz="4" w:space="0" w:color="000000"/>
               <w:left w:val="dotted" w:sz="4" w:space="0" w:color="000000"/>
@@ -6242,23 +6250,14 @@
                 <w:szCs w:val="26"/>
                 <w:lang w:val="en-US"/>
               </w:rPr>
-              <w:t>e</w:t>
-            </w:r>
-            <w:r>
-              <w:rPr>
-                <w:rFonts w:ascii="Times New Roman" w:hAnsi="Times New Roman"/>
-                <w:sz w:val="26"/>
-                <w:szCs w:val="26"/>
-                <w:lang w:val="en-US"/>
-              </w:rPr>
-              <w:t>Application</w:t>
-            </w:r>
-            <w:proofErr w:type="spellEnd"/>
-          </w:p>
-        </w:tc>
-        <w:tc>
-          <w:tcPr>
-            <w:tcW w:w="1417" w:type="dxa"/>
+              <w:t>eApplication</w:t>
+            </w:r>
+            <w:proofErr w:type="spellEnd"/>
+          </w:p>
+        </w:tc>
+        <w:tc>
+          <w:tcPr>
+            <w:tcW w:w="1429" w:type="dxa"/>
             <w:tcBorders>
               <w:top w:val="dotted" w:sz="4" w:space="0" w:color="000000"/>
               <w:left w:val="dotted" w:sz="4" w:space="0" w:color="000000"/>
@@ -6285,11 +6284,11 @@
           <w:shd w:val="clear" w:color="auto" w:fill="auto"/>
         </w:tblPrEx>
         <w:trPr>
-          <w:trHeight w:val="639"/>
+          <w:trHeight w:val="587"/>
         </w:trPr>
         <w:tc>
           <w:tcPr>
-            <w:tcW w:w="600" w:type="dxa"/>
+            <w:tcW w:w="605" w:type="dxa"/>
             <w:tcBorders>
               <w:top w:val="dotted" w:sz="4" w:space="0" w:color="000000"/>
               <w:left w:val="single" w:sz="2" w:space="0" w:color="000000"/>
@@ -6323,7 +6322,7 @@
         </w:tc>
         <w:tc>
           <w:tcPr>
-            <w:tcW w:w="1245" w:type="dxa"/>
+            <w:tcW w:w="1256" w:type="dxa"/>
             <w:vMerge/>
             <w:tcBorders>
               <w:left w:val="dotted" w:sz="4" w:space="0" w:color="000000"/>
@@ -6335,7 +6334,7 @@
         </w:tc>
         <w:tc>
           <w:tcPr>
-            <w:tcW w:w="1872" w:type="dxa"/>
+            <w:tcW w:w="1888" w:type="dxa"/>
             <w:tcBorders>
               <w:top w:val="dotted" w:sz="4" w:space="0" w:color="000000"/>
               <w:left w:val="dotted" w:sz="4" w:space="0" w:color="000000"/>
@@ -6353,12 +6352,16 @@
           <w:p>
             <w:pPr>
               <w:pStyle w:val="2"/>
-            </w:pPr>
-            <w:r>
-              <w:rPr>
-                <w:rFonts w:ascii="Times New Roman" w:hAnsi="Times New Roman"/>
-                <w:sz w:val="26"/>
-                <w:szCs w:val="26"/>
+              <w:rPr>
+                <w:sz w:val="24"/>
+                <w:szCs w:val="24"/>
+              </w:rPr>
+            </w:pPr>
+            <w:r>
+              <w:rPr>
+                <w:rFonts w:ascii="Times New Roman" w:hAnsi="Times New Roman"/>
+                <w:sz w:val="24"/>
+                <w:szCs w:val="24"/>
                 <w:lang w:val="en-US"/>
               </w:rPr>
               <w:t>Delete</w:t>
@@ -6366,8 +6369,8 @@
             <w:r>
               <w:rPr>
                 <w:rFonts w:ascii="Times New Roman" w:hAnsi="Times New Roman"/>
-                <w:sz w:val="26"/>
-                <w:szCs w:val="26"/>
+                <w:sz w:val="24"/>
+                <w:szCs w:val="24"/>
               </w:rPr>
               <w:t xml:space="preserve"> a</w:t>
             </w:r>
@@ -6375,8 +6378,8 @@
             <w:r>
               <w:rPr>
                 <w:rFonts w:ascii="Times New Roman" w:hAnsi="Times New Roman"/>
-                <w:sz w:val="26"/>
-                <w:szCs w:val="26"/>
+                <w:sz w:val="24"/>
+                <w:szCs w:val="24"/>
                 <w:lang w:val="en-US"/>
               </w:rPr>
               <w:t>ppli</w:t>
@@ -6385,16 +6388,16 @@
             <w:r>
               <w:rPr>
                 <w:rFonts w:ascii="Times New Roman" w:hAnsi="Times New Roman"/>
-                <w:sz w:val="26"/>
-                <w:szCs w:val="26"/>
+                <w:sz w:val="24"/>
+                <w:szCs w:val="24"/>
               </w:rPr>
               <w:t>c</w:t>
             </w:r>
             <w:r>
               <w:rPr>
                 <w:rFonts w:ascii="Times New Roman" w:hAnsi="Times New Roman"/>
-                <w:sz w:val="26"/>
-                <w:szCs w:val="26"/>
+                <w:sz w:val="24"/>
+                <w:szCs w:val="24"/>
                 <w:lang w:val="en-US"/>
               </w:rPr>
               <w:t>a</w:t>
@@ -6403,8 +6406,8 @@
             <w:r>
               <w:rPr>
                 <w:rFonts w:ascii="Times New Roman" w:hAnsi="Times New Roman"/>
-                <w:sz w:val="26"/>
-                <w:szCs w:val="26"/>
+                <w:sz w:val="24"/>
+                <w:szCs w:val="24"/>
               </w:rPr>
               <w:t>tion</w:t>
             </w:r>
@@ -6413,7 +6416,7 @@
         </w:tc>
         <w:tc>
           <w:tcPr>
-            <w:tcW w:w="2268" w:type="dxa"/>
+            <w:tcW w:w="2288" w:type="dxa"/>
             <w:tcBorders>
               <w:top w:val="dotted" w:sz="4" w:space="0" w:color="000000"/>
               <w:left w:val="dotted" w:sz="4" w:space="0" w:color="000000"/>
@@ -6509,7 +6512,7 @@
         </w:tc>
         <w:tc>
           <w:tcPr>
-            <w:tcW w:w="2693" w:type="dxa"/>
+            <w:tcW w:w="2716" w:type="dxa"/>
             <w:tcBorders>
               <w:top w:val="dotted" w:sz="4" w:space="0" w:color="000000"/>
               <w:left w:val="dotted" w:sz="4" w:space="0" w:color="000000"/>
@@ -6536,16 +6539,7 @@
                 <w:szCs w:val="26"/>
                 <w:lang w:val="en-US"/>
               </w:rPr>
-              <w:t>Delet</w:t>
-            </w:r>
-            <w:r>
-              <w:rPr>
-                <w:rFonts w:ascii="Times New Roman" w:hAnsi="Times New Roman"/>
-                <w:sz w:val="26"/>
-                <w:szCs w:val="26"/>
-                <w:lang w:val="en-US"/>
-              </w:rPr>
-              <w:t>e</w:t>
+              <w:t>Delete</w:t>
             </w:r>
             <w:r>
               <w:rPr>
@@ -6597,7 +6591,7 @@
         </w:tc>
         <w:tc>
           <w:tcPr>
-            <w:tcW w:w="1417" w:type="dxa"/>
+            <w:tcW w:w="1429" w:type="dxa"/>
             <w:tcBorders>
               <w:top w:val="dotted" w:sz="4" w:space="0" w:color="000000"/>
               <w:left w:val="dotted" w:sz="4" w:space="0" w:color="000000"/>
@@ -6624,11 +6618,11 @@
           <w:shd w:val="clear" w:color="auto" w:fill="auto"/>
         </w:tblPrEx>
         <w:trPr>
-          <w:trHeight w:val="750"/>
+          <w:trHeight w:val="669"/>
         </w:trPr>
         <w:tc>
           <w:tcPr>
-            <w:tcW w:w="600" w:type="dxa"/>
+            <w:tcW w:w="605" w:type="dxa"/>
             <w:tcBorders>
               <w:top w:val="dotted" w:sz="4" w:space="0" w:color="000000"/>
               <w:left w:val="single" w:sz="2" w:space="0" w:color="000000"/>
@@ -6662,7 +6656,7 @@
         </w:tc>
         <w:tc>
           <w:tcPr>
-            <w:tcW w:w="1245" w:type="dxa"/>
+            <w:tcW w:w="1256" w:type="dxa"/>
             <w:vMerge/>
             <w:tcBorders>
               <w:left w:val="dotted" w:sz="4" w:space="0" w:color="000000"/>
@@ -6674,7 +6668,7 @@
         </w:tc>
         <w:tc>
           <w:tcPr>
-            <w:tcW w:w="1872" w:type="dxa"/>
+            <w:tcW w:w="1888" w:type="dxa"/>
             <w:tcBorders>
               <w:top w:val="dotted" w:sz="4" w:space="0" w:color="000000"/>
               <w:left w:val="dotted" w:sz="4" w:space="0" w:color="000000"/>
@@ -6692,13 +6686,17 @@
           <w:p>
             <w:pPr>
               <w:pStyle w:val="2"/>
-            </w:pPr>
-            <w:proofErr w:type="spellStart"/>
-            <w:r>
-              <w:rPr>
-                <w:rFonts w:ascii="Times New Roman" w:hAnsi="Times New Roman"/>
-                <w:sz w:val="26"/>
-                <w:szCs w:val="26"/>
+              <w:rPr>
+                <w:sz w:val="24"/>
+                <w:szCs w:val="24"/>
+              </w:rPr>
+            </w:pPr>
+            <w:proofErr w:type="spellStart"/>
+            <w:r>
+              <w:rPr>
+                <w:rFonts w:ascii="Times New Roman" w:hAnsi="Times New Roman"/>
+                <w:sz w:val="24"/>
+                <w:szCs w:val="24"/>
               </w:rPr>
               <w:t>Approve</w:t>
             </w:r>
@@ -6706,8 +6704,8 @@
             <w:r>
               <w:rPr>
                 <w:rFonts w:ascii="Times New Roman" w:hAnsi="Times New Roman"/>
-                <w:sz w:val="26"/>
-                <w:szCs w:val="26"/>
+                <w:sz w:val="24"/>
+                <w:szCs w:val="24"/>
               </w:rPr>
               <w:t xml:space="preserve"> </w:t>
             </w:r>
@@ -6715,8 +6713,8 @@
             <w:r>
               <w:rPr>
                 <w:rFonts w:ascii="Times New Roman" w:hAnsi="Times New Roman"/>
-                <w:sz w:val="26"/>
-                <w:szCs w:val="26"/>
+                <w:sz w:val="24"/>
+                <w:szCs w:val="24"/>
               </w:rPr>
               <w:t>user</w:t>
             </w:r>
@@ -6724,8 +6722,8 @@
             <w:r>
               <w:rPr>
                 <w:rFonts w:ascii="Times New Roman" w:hAnsi="Times New Roman"/>
-                <w:sz w:val="26"/>
-                <w:szCs w:val="26"/>
+                <w:sz w:val="24"/>
+                <w:szCs w:val="24"/>
               </w:rPr>
               <w:t xml:space="preserve"> </w:t>
             </w:r>
@@ -6733,8 +6731,8 @@
             <w:r>
               <w:rPr>
                 <w:rFonts w:ascii="Times New Roman" w:hAnsi="Times New Roman"/>
-                <w:sz w:val="26"/>
-                <w:szCs w:val="26"/>
+                <w:sz w:val="24"/>
+                <w:szCs w:val="24"/>
               </w:rPr>
               <w:t>status</w:t>
             </w:r>
@@ -6743,7 +6741,7 @@
         </w:tc>
         <w:tc>
           <w:tcPr>
-            <w:tcW w:w="2268" w:type="dxa"/>
+            <w:tcW w:w="2288" w:type="dxa"/>
             <w:tcBorders>
               <w:top w:val="dotted" w:sz="4" w:space="0" w:color="000000"/>
               <w:left w:val="dotted" w:sz="4" w:space="0" w:color="000000"/>
@@ -6884,7 +6882,7 @@
         </w:tc>
         <w:tc>
           <w:tcPr>
-            <w:tcW w:w="2693" w:type="dxa"/>
+            <w:tcW w:w="2716" w:type="dxa"/>
             <w:tcBorders>
               <w:top w:val="dotted" w:sz="4" w:space="0" w:color="000000"/>
               <w:left w:val="dotted" w:sz="4" w:space="0" w:color="000000"/>
@@ -6918,7 +6916,7 @@
         </w:tc>
         <w:tc>
           <w:tcPr>
-            <w:tcW w:w="1417" w:type="dxa"/>
+            <w:tcW w:w="1429" w:type="dxa"/>
             <w:tcBorders>
               <w:top w:val="dotted" w:sz="4" w:space="0" w:color="000000"/>
               <w:left w:val="dotted" w:sz="4" w:space="0" w:color="000000"/>
@@ -6945,11 +6943,11 @@
           <w:shd w:val="clear" w:color="auto" w:fill="auto"/>
         </w:tblPrEx>
         <w:trPr>
-          <w:trHeight w:val="750"/>
+          <w:trHeight w:val="300"/>
         </w:trPr>
         <w:tc>
           <w:tcPr>
-            <w:tcW w:w="600" w:type="dxa"/>
+            <w:tcW w:w="605" w:type="dxa"/>
             <w:tcBorders>
               <w:top w:val="dotted" w:sz="4" w:space="0" w:color="000000"/>
               <w:left w:val="single" w:sz="2" w:space="0" w:color="000000"/>
@@ -6990,7 +6988,7 @@
         </w:tc>
         <w:tc>
           <w:tcPr>
-            <w:tcW w:w="1245" w:type="dxa"/>
+            <w:tcW w:w="1256" w:type="dxa"/>
             <w:vMerge/>
             <w:tcBorders>
               <w:left w:val="dotted" w:sz="4" w:space="0" w:color="000000"/>
@@ -7002,7 +7000,7 @@
         </w:tc>
         <w:tc>
           <w:tcPr>
-            <w:tcW w:w="1872" w:type="dxa"/>
+            <w:tcW w:w="1888" w:type="dxa"/>
             <w:tcBorders>
               <w:top w:val="dotted" w:sz="4" w:space="0" w:color="000000"/>
               <w:left w:val="dotted" w:sz="4" w:space="0" w:color="000000"/>
@@ -7022,16 +7020,16 @@
               <w:pStyle w:val="2"/>
               <w:rPr>
                 <w:rFonts w:ascii="Times New Roman" w:hAnsi="Times New Roman"/>
-                <w:sz w:val="26"/>
-                <w:szCs w:val="26"/>
-                <w:lang w:val="en-US"/>
-              </w:rPr>
-            </w:pPr>
-            <w:r>
-              <w:rPr>
-                <w:rFonts w:ascii="Times New Roman" w:hAnsi="Times New Roman"/>
-                <w:sz w:val="26"/>
-                <w:szCs w:val="26"/>
+                <w:sz w:val="24"/>
+                <w:szCs w:val="24"/>
+                <w:lang w:val="en-US"/>
+              </w:rPr>
+            </w:pPr>
+            <w:r>
+              <w:rPr>
+                <w:rFonts w:ascii="Times New Roman" w:hAnsi="Times New Roman"/>
+                <w:sz w:val="24"/>
+                <w:szCs w:val="24"/>
                 <w:lang w:val="en-US"/>
               </w:rPr>
               <w:t>Create specialty</w:t>
@@ -7040,7 +7038,7 @@
         </w:tc>
         <w:tc>
           <w:tcPr>
-            <w:tcW w:w="2268" w:type="dxa"/>
+            <w:tcW w:w="2288" w:type="dxa"/>
             <w:tcBorders>
               <w:top w:val="dotted" w:sz="4" w:space="0" w:color="000000"/>
               <w:left w:val="dotted" w:sz="4" w:space="0" w:color="000000"/>
@@ -7072,31 +7070,13 @@
                 <w:szCs w:val="22"/>
                 <w:lang w:val="en-US"/>
               </w:rPr>
-              <w:t>Create specialty fo</w:t>
-            </w:r>
-            <w:r>
-              <w:rPr>
-                <w:rFonts w:ascii="Times New Roman" w:hAnsi="Times New Roman"/>
-                <w:sz w:val="22"/>
-                <w:szCs w:val="22"/>
-                <w:lang w:val="en-US"/>
-              </w:rPr>
-              <w:t xml:space="preserve">r </w:t>
-            </w:r>
-            <w:r>
-              <w:rPr>
-                <w:rFonts w:ascii="Times New Roman" w:hAnsi="Times New Roman"/>
-                <w:sz w:val="22"/>
-                <w:szCs w:val="22"/>
-                <w:lang w:val="en-US"/>
-              </w:rPr>
-              <w:t>users to apply for</w:t>
-            </w:r>
-          </w:p>
-        </w:tc>
-        <w:tc>
-          <w:tcPr>
-            <w:tcW w:w="2693" w:type="dxa"/>
+              <w:t>Create specialty for users to apply for</w:t>
+            </w:r>
+          </w:p>
+        </w:tc>
+        <w:tc>
+          <w:tcPr>
+            <w:tcW w:w="2716" w:type="dxa"/>
             <w:tcBorders>
               <w:top w:val="dotted" w:sz="4" w:space="0" w:color="000000"/>
               <w:left w:val="dotted" w:sz="4" w:space="0" w:color="000000"/>
@@ -7137,7 +7117,7 @@
         </w:tc>
         <w:tc>
           <w:tcPr>
-            <w:tcW w:w="1417" w:type="dxa"/>
+            <w:tcW w:w="1429" w:type="dxa"/>
             <w:tcBorders>
               <w:top w:val="dotted" w:sz="4" w:space="0" w:color="000000"/>
               <w:left w:val="dotted" w:sz="4" w:space="0" w:color="000000"/>
@@ -7154,10 +7134,7 @@
           </w:tcPr>
           <w:p>
             <w:r>
-              <w:t>TST21, TST2</w:t>
-            </w:r>
-            <w:r>
-              <w:t>4</w:t>
+              <w:t>TST21, TST24</w:t>
             </w:r>
           </w:p>
         </w:tc>
@@ -7167,11 +7144,422 @@
           <w:shd w:val="clear" w:color="auto" w:fill="auto"/>
         </w:tblPrEx>
         <w:trPr>
-          <w:trHeight w:val="750"/>
+          <w:trHeight w:val="437"/>
         </w:trPr>
         <w:tc>
           <w:tcPr>
-            <w:tcW w:w="600" w:type="dxa"/>
+            <w:tcW w:w="605" w:type="dxa"/>
+            <w:tcBorders>
+              <w:top w:val="dotted" w:sz="4" w:space="0" w:color="000000"/>
+              <w:left w:val="single" w:sz="2" w:space="0" w:color="000000"/>
+              <w:bottom w:val="dotted" w:sz="4" w:space="0" w:color="000000"/>
+              <w:right w:val="dotted" w:sz="4" w:space="0" w:color="000000"/>
+            </w:tcBorders>
+            <w:shd w:val="clear" w:color="auto" w:fill="auto"/>
+            <w:tcMar>
+              <w:top w:w="80" w:type="dxa"/>
+              <w:left w:w="80" w:type="dxa"/>
+              <w:bottom w:w="80" w:type="dxa"/>
+              <w:right w:w="80" w:type="dxa"/>
+            </w:tcMar>
+          </w:tcPr>
+          <w:p>
+            <w:pPr>
+              <w:pStyle w:val="2"/>
+              <w:jc w:val="center"/>
+              <w:rPr>
+                <w:rFonts w:ascii="Times New Roman" w:hAnsi="Times New Roman"/>
+                <w:b/>
+                <w:bCs/>
+                <w:sz w:val="26"/>
+                <w:szCs w:val="26"/>
+                <w:lang w:val="en-US"/>
+              </w:rPr>
+            </w:pPr>
+            <w:r>
+              <w:rPr>
+                <w:rFonts w:ascii="Times New Roman" w:hAnsi="Times New Roman"/>
+                <w:b/>
+                <w:bCs/>
+                <w:sz w:val="26"/>
+                <w:szCs w:val="26"/>
+                <w:lang w:val="en-US"/>
+              </w:rPr>
+              <w:t>7</w:t>
+            </w:r>
+          </w:p>
+        </w:tc>
+        <w:tc>
+          <w:tcPr>
+            <w:tcW w:w="1256" w:type="dxa"/>
+            <w:vMerge/>
+            <w:tcBorders>
+              <w:left w:val="dotted" w:sz="4" w:space="0" w:color="000000"/>
+              <w:right w:val="dotted" w:sz="4" w:space="0" w:color="000000"/>
+            </w:tcBorders>
+            <w:shd w:val="clear" w:color="auto" w:fill="auto"/>
+          </w:tcPr>
+          <w:p/>
+        </w:tc>
+        <w:tc>
+          <w:tcPr>
+            <w:tcW w:w="1888" w:type="dxa"/>
+            <w:tcBorders>
+              <w:top w:val="dotted" w:sz="4" w:space="0" w:color="000000"/>
+              <w:left w:val="dotted" w:sz="4" w:space="0" w:color="000000"/>
+              <w:bottom w:val="dotted" w:sz="4" w:space="0" w:color="000000"/>
+              <w:right w:val="dotted" w:sz="4" w:space="0" w:color="000000"/>
+            </w:tcBorders>
+            <w:shd w:val="clear" w:color="auto" w:fill="auto"/>
+            <w:tcMar>
+              <w:top w:w="80" w:type="dxa"/>
+              <w:left w:w="80" w:type="dxa"/>
+              <w:bottom w:w="80" w:type="dxa"/>
+              <w:right w:w="80" w:type="dxa"/>
+            </w:tcMar>
+          </w:tcPr>
+          <w:p>
+            <w:pPr>
+              <w:pStyle w:val="2"/>
+              <w:rPr>
+                <w:rFonts w:ascii="Times New Roman" w:hAnsi="Times New Roman"/>
+                <w:sz w:val="24"/>
+                <w:szCs w:val="24"/>
+                <w:lang w:val="en-US"/>
+              </w:rPr>
+            </w:pPr>
+            <w:r>
+              <w:rPr>
+                <w:rFonts w:ascii="Times New Roman" w:hAnsi="Times New Roman"/>
+                <w:sz w:val="24"/>
+                <w:szCs w:val="24"/>
+                <w:lang w:val="en-US"/>
+              </w:rPr>
+              <w:t>Delete specialty</w:t>
+            </w:r>
+          </w:p>
+        </w:tc>
+        <w:tc>
+          <w:tcPr>
+            <w:tcW w:w="2288" w:type="dxa"/>
+            <w:tcBorders>
+              <w:top w:val="dotted" w:sz="4" w:space="0" w:color="000000"/>
+              <w:left w:val="dotted" w:sz="4" w:space="0" w:color="000000"/>
+              <w:bottom w:val="dotted" w:sz="4" w:space="0" w:color="000000"/>
+              <w:right w:val="dotted" w:sz="4" w:space="0" w:color="000000"/>
+            </w:tcBorders>
+            <w:shd w:val="clear" w:color="auto" w:fill="auto"/>
+            <w:tcMar>
+              <w:top w:w="80" w:type="dxa"/>
+              <w:left w:w="80" w:type="dxa"/>
+              <w:bottom w:w="80" w:type="dxa"/>
+              <w:right w:w="80" w:type="dxa"/>
+            </w:tcMar>
+          </w:tcPr>
+          <w:p>
+            <w:pPr>
+              <w:pStyle w:val="2"/>
+              <w:rPr>
+                <w:rFonts w:ascii="Times New Roman" w:hAnsi="Times New Roman"/>
+                <w:sz w:val="22"/>
+                <w:szCs w:val="22"/>
+                <w:lang w:val="en-US"/>
+              </w:rPr>
+            </w:pPr>
+            <w:r>
+              <w:rPr>
+                <w:rFonts w:ascii="Times New Roman" w:hAnsi="Times New Roman"/>
+                <w:sz w:val="22"/>
+                <w:szCs w:val="22"/>
+                <w:lang w:val="en-US"/>
+              </w:rPr>
+              <w:t>Delete specialty</w:t>
+            </w:r>
+          </w:p>
+        </w:tc>
+        <w:tc>
+          <w:tcPr>
+            <w:tcW w:w="2716" w:type="dxa"/>
+            <w:tcBorders>
+              <w:top w:val="dotted" w:sz="4" w:space="0" w:color="000000"/>
+              <w:left w:val="dotted" w:sz="4" w:space="0" w:color="000000"/>
+              <w:bottom w:val="dotted" w:sz="4" w:space="0" w:color="000000"/>
+              <w:right w:val="dotted" w:sz="4" w:space="0" w:color="000000"/>
+            </w:tcBorders>
+            <w:shd w:val="clear" w:color="auto" w:fill="auto"/>
+            <w:tcMar>
+              <w:top w:w="80" w:type="dxa"/>
+              <w:left w:w="80" w:type="dxa"/>
+              <w:bottom w:w="80" w:type="dxa"/>
+              <w:right w:w="80" w:type="dxa"/>
+            </w:tcMar>
+          </w:tcPr>
+          <w:p>
+            <w:pPr>
+              <w:pStyle w:val="2"/>
+              <w:jc w:val="center"/>
+              <w:rPr>
+                <w:rFonts w:ascii="Times New Roman" w:hAnsi="Times New Roman"/>
+                <w:sz w:val="26"/>
+                <w:szCs w:val="26"/>
+                <w:lang w:val="en-US"/>
+              </w:rPr>
+            </w:pPr>
+            <w:proofErr w:type="spellStart"/>
+            <w:r>
+              <w:rPr>
+                <w:rFonts w:ascii="Times New Roman" w:hAnsi="Times New Roman"/>
+                <w:sz w:val="26"/>
+                <w:szCs w:val="26"/>
+                <w:lang w:val="en-US"/>
+              </w:rPr>
+              <w:t>DeleteSpecialty</w:t>
+            </w:r>
+            <w:proofErr w:type="spellEnd"/>
+          </w:p>
+        </w:tc>
+        <w:tc>
+          <w:tcPr>
+            <w:tcW w:w="1429" w:type="dxa"/>
+            <w:tcBorders>
+              <w:top w:val="dotted" w:sz="4" w:space="0" w:color="000000"/>
+              <w:left w:val="dotted" w:sz="4" w:space="0" w:color="000000"/>
+              <w:bottom w:val="dotted" w:sz="4" w:space="0" w:color="000000"/>
+              <w:right w:val="single" w:sz="2" w:space="0" w:color="000000"/>
+            </w:tcBorders>
+            <w:shd w:val="clear" w:color="auto" w:fill="auto"/>
+            <w:tcMar>
+              <w:top w:w="80" w:type="dxa"/>
+              <w:left w:w="80" w:type="dxa"/>
+              <w:bottom w:w="80" w:type="dxa"/>
+              <w:right w:w="80" w:type="dxa"/>
+            </w:tcMar>
+          </w:tcPr>
+          <w:p>
+            <w:r>
+              <w:t>TST22, TST25</w:t>
+            </w:r>
+          </w:p>
+        </w:tc>
+      </w:tr>
+      <w:tr>
+        <w:tblPrEx>
+          <w:shd w:val="clear" w:color="auto" w:fill="auto"/>
+        </w:tblPrEx>
+        <w:trPr>
+          <w:trHeight w:val="591"/>
+        </w:trPr>
+        <w:tc>
+          <w:tcPr>
+            <w:tcW w:w="605" w:type="dxa"/>
+            <w:tcBorders>
+              <w:top w:val="dotted" w:sz="4" w:space="0" w:color="000000"/>
+              <w:left w:val="single" w:sz="2" w:space="0" w:color="000000"/>
+              <w:bottom w:val="dotted" w:sz="4" w:space="0" w:color="000000"/>
+              <w:right w:val="dotted" w:sz="4" w:space="0" w:color="000000"/>
+            </w:tcBorders>
+            <w:shd w:val="clear" w:color="auto" w:fill="auto"/>
+            <w:tcMar>
+              <w:top w:w="80" w:type="dxa"/>
+              <w:left w:w="80" w:type="dxa"/>
+              <w:bottom w:w="80" w:type="dxa"/>
+              <w:right w:w="80" w:type="dxa"/>
+            </w:tcMar>
+          </w:tcPr>
+          <w:p>
+            <w:pPr>
+              <w:pStyle w:val="2"/>
+              <w:jc w:val="center"/>
+              <w:rPr>
+                <w:rFonts w:ascii="Times New Roman" w:hAnsi="Times New Roman"/>
+                <w:b/>
+                <w:bCs/>
+                <w:sz w:val="26"/>
+                <w:szCs w:val="26"/>
+                <w:lang w:val="en-US"/>
+              </w:rPr>
+            </w:pPr>
+            <w:r>
+              <w:rPr>
+                <w:rFonts w:ascii="Times New Roman" w:hAnsi="Times New Roman"/>
+                <w:b/>
+                <w:bCs/>
+                <w:sz w:val="26"/>
+                <w:szCs w:val="26"/>
+                <w:lang w:val="en-US"/>
+              </w:rPr>
+              <w:t>8</w:t>
+            </w:r>
+          </w:p>
+        </w:tc>
+        <w:tc>
+          <w:tcPr>
+            <w:tcW w:w="1256" w:type="dxa"/>
+            <w:vMerge/>
+            <w:tcBorders>
+              <w:left w:val="dotted" w:sz="4" w:space="0" w:color="000000"/>
+              <w:right w:val="dotted" w:sz="4" w:space="0" w:color="000000"/>
+            </w:tcBorders>
+            <w:shd w:val="clear" w:color="auto" w:fill="auto"/>
+          </w:tcPr>
+          <w:p/>
+        </w:tc>
+        <w:tc>
+          <w:tcPr>
+            <w:tcW w:w="1888" w:type="dxa"/>
+            <w:tcBorders>
+              <w:top w:val="dotted" w:sz="4" w:space="0" w:color="000000"/>
+              <w:left w:val="dotted" w:sz="4" w:space="0" w:color="000000"/>
+              <w:bottom w:val="dotted" w:sz="4" w:space="0" w:color="000000"/>
+              <w:right w:val="dotted" w:sz="4" w:space="0" w:color="000000"/>
+            </w:tcBorders>
+            <w:shd w:val="clear" w:color="auto" w:fill="auto"/>
+            <w:tcMar>
+              <w:top w:w="80" w:type="dxa"/>
+              <w:left w:w="80" w:type="dxa"/>
+              <w:bottom w:w="80" w:type="dxa"/>
+              <w:right w:w="80" w:type="dxa"/>
+            </w:tcMar>
+          </w:tcPr>
+          <w:p>
+            <w:pPr>
+              <w:pStyle w:val="2"/>
+              <w:rPr>
+                <w:rFonts w:ascii="Times New Roman" w:hAnsi="Times New Roman"/>
+                <w:sz w:val="24"/>
+                <w:szCs w:val="24"/>
+                <w:lang w:val="en-US"/>
+              </w:rPr>
+            </w:pPr>
+            <w:r>
+              <w:rPr>
+                <w:rFonts w:ascii="Times New Roman" w:hAnsi="Times New Roman"/>
+                <w:sz w:val="24"/>
+                <w:szCs w:val="24"/>
+                <w:lang w:val="en-US"/>
+              </w:rPr>
+              <w:t>Create subject</w:t>
+            </w:r>
+          </w:p>
+        </w:tc>
+        <w:tc>
+          <w:tcPr>
+            <w:tcW w:w="2288" w:type="dxa"/>
+            <w:tcBorders>
+              <w:top w:val="dotted" w:sz="4" w:space="0" w:color="000000"/>
+              <w:left w:val="dotted" w:sz="4" w:space="0" w:color="000000"/>
+              <w:bottom w:val="dotted" w:sz="4" w:space="0" w:color="000000"/>
+              <w:right w:val="dotted" w:sz="4" w:space="0" w:color="000000"/>
+            </w:tcBorders>
+            <w:shd w:val="clear" w:color="auto" w:fill="auto"/>
+            <w:tcMar>
+              <w:top w:w="80" w:type="dxa"/>
+              <w:left w:w="80" w:type="dxa"/>
+              <w:bottom w:w="80" w:type="dxa"/>
+              <w:right w:w="80" w:type="dxa"/>
+            </w:tcMar>
+          </w:tcPr>
+          <w:p>
+            <w:pPr>
+              <w:pStyle w:val="2"/>
+              <w:rPr>
+                <w:rFonts w:ascii="Times New Roman" w:hAnsi="Times New Roman"/>
+                <w:sz w:val="22"/>
+                <w:szCs w:val="22"/>
+                <w:lang w:val="en-US"/>
+              </w:rPr>
+            </w:pPr>
+            <w:r>
+              <w:rPr>
+                <w:rFonts w:ascii="Times New Roman" w:hAnsi="Times New Roman"/>
+                <w:sz w:val="22"/>
+                <w:szCs w:val="22"/>
+                <w:lang w:val="en-US"/>
+              </w:rPr>
+              <w:t>Create subject for ZNO certificates and to calculate marks</w:t>
+            </w:r>
+          </w:p>
+        </w:tc>
+        <w:tc>
+          <w:tcPr>
+            <w:tcW w:w="2716" w:type="dxa"/>
+            <w:tcBorders>
+              <w:top w:val="dotted" w:sz="4" w:space="0" w:color="000000"/>
+              <w:left w:val="dotted" w:sz="4" w:space="0" w:color="000000"/>
+              <w:bottom w:val="dotted" w:sz="4" w:space="0" w:color="000000"/>
+              <w:right w:val="dotted" w:sz="4" w:space="0" w:color="000000"/>
+            </w:tcBorders>
+            <w:shd w:val="clear" w:color="auto" w:fill="auto"/>
+            <w:tcMar>
+              <w:top w:w="80" w:type="dxa"/>
+              <w:left w:w="80" w:type="dxa"/>
+              <w:bottom w:w="80" w:type="dxa"/>
+              <w:right w:w="80" w:type="dxa"/>
+            </w:tcMar>
+          </w:tcPr>
+          <w:p>
+            <w:pPr>
+              <w:pStyle w:val="2"/>
+              <w:jc w:val="center"/>
+              <w:rPr>
+                <w:rFonts w:ascii="Times New Roman" w:hAnsi="Times New Roman"/>
+                <w:sz w:val="26"/>
+                <w:szCs w:val="26"/>
+                <w:lang w:val="en-US"/>
+              </w:rPr>
+            </w:pPr>
+            <w:proofErr w:type="spellStart"/>
+            <w:r>
+              <w:rPr>
+                <w:rFonts w:ascii="Times New Roman" w:hAnsi="Times New Roman"/>
+                <w:sz w:val="26"/>
+                <w:szCs w:val="26"/>
+                <w:lang w:val="en-US"/>
+              </w:rPr>
+              <w:t>CreateSubject</w:t>
+            </w:r>
+            <w:proofErr w:type="spellEnd"/>
+          </w:p>
+        </w:tc>
+        <w:tc>
+          <w:tcPr>
+            <w:tcW w:w="1429" w:type="dxa"/>
+            <w:tcBorders>
+              <w:top w:val="dotted" w:sz="4" w:space="0" w:color="000000"/>
+              <w:left w:val="dotted" w:sz="4" w:space="0" w:color="000000"/>
+              <w:bottom w:val="dotted" w:sz="4" w:space="0" w:color="000000"/>
+              <w:right w:val="single" w:sz="2" w:space="0" w:color="000000"/>
+            </w:tcBorders>
+            <w:shd w:val="clear" w:color="auto" w:fill="auto"/>
+            <w:tcMar>
+              <w:top w:w="80" w:type="dxa"/>
+              <w:left w:w="80" w:type="dxa"/>
+              <w:bottom w:w="80" w:type="dxa"/>
+              <w:right w:w="80" w:type="dxa"/>
+            </w:tcMar>
+          </w:tcPr>
+          <w:p>
+            <w:r>
+              <w:t>TST33,</w:t>
+            </w:r>
+          </w:p>
+          <w:p>
+            <w:r>
+              <w:t>TST35</w:t>
+            </w:r>
+          </w:p>
+        </w:tc>
+      </w:tr>
+      <w:tr>
+        <w:tblPrEx>
+          <w:shd w:val="clear" w:color="auto" w:fill="auto"/>
+        </w:tblPrEx>
+        <w:trPr>
+          <w:trHeight w:val="591"/>
+        </w:trPr>
+        <w:tc>
+          <w:tcPr>
+            <w:tcW w:w="605" w:type="dxa"/>
             <w:tcBorders>
               <w:top w:val="dotted" w:sz="4" w:space="0" w:color="000000"/>
               <w:left w:val="single" w:sz="2" w:space="0" w:color="000000"/>
@@ -7208,13 +7596,13 @@
                 <w:szCs w:val="26"/>
                 <w:lang w:val="en-US"/>
               </w:rPr>
-              <w:t>7</w:t>
-            </w:r>
-          </w:p>
-        </w:tc>
-        <w:tc>
-          <w:tcPr>
-            <w:tcW w:w="1245" w:type="dxa"/>
+              <w:t>9</w:t>
+            </w:r>
+          </w:p>
+        </w:tc>
+        <w:tc>
+          <w:tcPr>
+            <w:tcW w:w="1256" w:type="dxa"/>
             <w:vMerge/>
             <w:tcBorders>
               <w:left w:val="dotted" w:sz="4" w:space="0" w:color="000000"/>
@@ -7227,7 +7615,7 @@
         </w:tc>
         <w:tc>
           <w:tcPr>
-            <w:tcW w:w="1872" w:type="dxa"/>
+            <w:tcW w:w="1888" w:type="dxa"/>
             <w:tcBorders>
               <w:top w:val="dotted" w:sz="4" w:space="0" w:color="000000"/>
               <w:left w:val="dotted" w:sz="4" w:space="0" w:color="000000"/>
@@ -7259,13 +7647,13 @@
                 <w:szCs w:val="26"/>
                 <w:lang w:val="en-US"/>
               </w:rPr>
-              <w:t>Delete specialty</w:t>
-            </w:r>
-          </w:p>
-        </w:tc>
-        <w:tc>
-          <w:tcPr>
-            <w:tcW w:w="2268" w:type="dxa"/>
+              <w:t>Delete subject</w:t>
+            </w:r>
+          </w:p>
+        </w:tc>
+        <w:tc>
+          <w:tcPr>
+            <w:tcW w:w="2288" w:type="dxa"/>
             <w:tcBorders>
               <w:top w:val="dotted" w:sz="4" w:space="0" w:color="000000"/>
               <w:left w:val="dotted" w:sz="4" w:space="0" w:color="000000"/>
@@ -7297,13 +7685,13 @@
                 <w:szCs w:val="22"/>
                 <w:lang w:val="en-US"/>
               </w:rPr>
-              <w:t>Delete specialty</w:t>
-            </w:r>
-          </w:p>
-        </w:tc>
-        <w:tc>
-          <w:tcPr>
-            <w:tcW w:w="2693" w:type="dxa"/>
+              <w:t>Delete subject</w:t>
+            </w:r>
+          </w:p>
+        </w:tc>
+        <w:tc>
+          <w:tcPr>
+            <w:tcW w:w="2716" w:type="dxa"/>
             <w:tcBorders>
               <w:top w:val="dotted" w:sz="4" w:space="0" w:color="000000"/>
               <w:left w:val="dotted" w:sz="4" w:space="0" w:color="000000"/>
@@ -7337,14 +7725,14 @@
                 <w:szCs w:val="26"/>
                 <w:lang w:val="en-US"/>
               </w:rPr>
-              <w:t>DeleteSpecialty</w:t>
-            </w:r>
-            <w:proofErr w:type="spellEnd"/>
-          </w:p>
-        </w:tc>
-        <w:tc>
-          <w:tcPr>
-            <w:tcW w:w="1417" w:type="dxa"/>
+              <w:t>DeleteSubject</w:t>
+            </w:r>
+            <w:proofErr w:type="spellEnd"/>
+          </w:p>
+        </w:tc>
+        <w:tc>
+          <w:tcPr>
+            <w:tcW w:w="1429" w:type="dxa"/>
             <w:tcBorders>
               <w:top w:val="dotted" w:sz="4" w:space="0" w:color="000000"/>
               <w:left w:val="dotted" w:sz="4" w:space="0" w:color="000000"/>
@@ -7361,10 +7749,12 @@
           </w:tcPr>
           <w:p>
             <w:r>
-              <w:t>TST22, TST2</w:t>
-            </w:r>
-            <w:r>
-              <w:t>5</w:t>
+              <w:t>TST34,</w:t>
+            </w:r>
+          </w:p>
+          <w:p>
+            <w:r>
+              <w:t>TST36</w:t>
             </w:r>
           </w:p>
         </w:tc>
@@ -9629,7 +10019,7 @@
           <w:shd w:val="clear" w:color="auto" w:fill="auto"/>
         </w:tblPrEx>
         <w:trPr>
-          <w:trHeight w:val="900"/>
+          <w:trHeight w:val="474"/>
         </w:trPr>
         <w:tc>
           <w:tcPr>
@@ -9670,6 +10060,7 @@
                 <w:szCs w:val="26"/>
                 <w:lang w:val="en-US"/>
               </w:rPr>
+              <w:lastRenderedPageBreak/>
               <w:t>TST15</w:t>
             </w:r>
           </w:p>
@@ -9754,7 +10145,7 @@
           <w:shd w:val="clear" w:color="auto" w:fill="auto"/>
         </w:tblPrEx>
         <w:trPr>
-          <w:trHeight w:val="750"/>
+          <w:trHeight w:val="474"/>
         </w:trPr>
         <w:tc>
           <w:tcPr>
@@ -9795,7 +10186,6 @@
                 <w:szCs w:val="26"/>
                 <w:lang w:val="en-US"/>
               </w:rPr>
-              <w:lastRenderedPageBreak/>
               <w:t>TST16</w:t>
             </w:r>
           </w:p>
@@ -9937,7 +10327,7 @@
           <w:shd w:val="clear" w:color="auto" w:fill="auto"/>
         </w:tblPrEx>
         <w:trPr>
-          <w:trHeight w:val="750"/>
+          <w:trHeight w:val="401"/>
         </w:trPr>
         <w:tc>
           <w:tcPr>
@@ -10440,7 +10830,7 @@
           <w:shd w:val="clear" w:color="auto" w:fill="auto"/>
         </w:tblPrEx>
         <w:trPr>
-          <w:trHeight w:val="750"/>
+          <w:trHeight w:val="583"/>
         </w:trPr>
         <w:tc>
           <w:tcPr>
@@ -10606,7 +10996,7 @@
           <w:shd w:val="clear" w:color="auto" w:fill="auto"/>
         </w:tblPrEx>
         <w:trPr>
-          <w:trHeight w:val="606"/>
+          <w:trHeight w:val="537"/>
         </w:trPr>
         <w:tc>
           <w:tcPr>
@@ -10856,7 +11246,7 @@
           <w:shd w:val="clear" w:color="auto" w:fill="auto"/>
         </w:tblPrEx>
         <w:trPr>
-          <w:trHeight w:val="750"/>
+          <w:trHeight w:val="377"/>
         </w:trPr>
         <w:tc>
           <w:tcPr>
@@ -10897,18 +11287,7 @@
                 <w:szCs w:val="26"/>
                 <w:lang w:val="en-US"/>
               </w:rPr>
-              <w:t>TST2</w:t>
-            </w:r>
-            <w:r>
-              <w:rPr>
-                <w:rFonts w:ascii="Times New Roman" w:hAnsi="Times New Roman"/>
-                <w:b/>
-                <w:bCs/>
-                <w:sz w:val="26"/>
-                <w:szCs w:val="26"/>
-                <w:lang w:val="en-US"/>
-              </w:rPr>
-              <w:t>4</w:t>
+              <w:t>TST24</w:t>
             </w:r>
           </w:p>
         </w:tc>
@@ -11010,7 +11389,7 @@
           <w:shd w:val="clear" w:color="auto" w:fill="auto"/>
         </w:tblPrEx>
         <w:trPr>
-          <w:trHeight w:val="606"/>
+          <w:trHeight w:val="473"/>
         </w:trPr>
         <w:tc>
           <w:tcPr>
@@ -11050,18 +11429,7 @@
                 <w:szCs w:val="26"/>
                 <w:lang w:val="en-US"/>
               </w:rPr>
-              <w:t>TST2</w:t>
-            </w:r>
-            <w:r>
-              <w:rPr>
-                <w:rFonts w:ascii="Times New Roman" w:hAnsi="Times New Roman"/>
-                <w:b/>
-                <w:bCs/>
-                <w:sz w:val="26"/>
-                <w:szCs w:val="26"/>
-                <w:lang w:val="en-US"/>
-              </w:rPr>
-              <w:t>5</w:t>
+              <w:t>TST25</w:t>
             </w:r>
           </w:p>
         </w:tc>
@@ -11146,7 +11514,7 @@
           <w:shd w:val="clear" w:color="auto" w:fill="auto"/>
         </w:tblPrEx>
         <w:trPr>
-          <w:trHeight w:val="605"/>
+          <w:trHeight w:val="397"/>
         </w:trPr>
         <w:tc>
           <w:tcPr>
@@ -11271,7 +11639,7 @@
           <w:shd w:val="clear" w:color="auto" w:fill="auto"/>
         </w:tblPrEx>
         <w:trPr>
-          <w:trHeight w:val="750"/>
+          <w:trHeight w:val="407"/>
         </w:trPr>
         <w:tc>
           <w:tcPr>
@@ -11312,18 +11680,7 @@
                 <w:szCs w:val="26"/>
                 <w:lang w:val="en-US"/>
               </w:rPr>
-              <w:t>TST2</w:t>
-            </w:r>
-            <w:r>
-              <w:rPr>
-                <w:rFonts w:ascii="Times New Roman" w:hAnsi="Times New Roman"/>
-                <w:b/>
-                <w:bCs/>
-                <w:sz w:val="26"/>
-                <w:szCs w:val="26"/>
-                <w:lang w:val="en-US"/>
-              </w:rPr>
-              <w:t>7</w:t>
+              <w:t>TST27</w:t>
             </w:r>
           </w:p>
         </w:tc>
@@ -11441,7 +11798,7 @@
           <w:shd w:val="clear" w:color="auto" w:fill="auto"/>
         </w:tblPrEx>
         <w:trPr>
-          <w:trHeight w:val="677"/>
+          <w:trHeight w:val="401"/>
         </w:trPr>
         <w:tc>
           <w:tcPr>
@@ -11481,18 +11838,7 @@
                 <w:szCs w:val="26"/>
                 <w:lang w:val="en-US"/>
               </w:rPr>
-              <w:t>TST2</w:t>
-            </w:r>
-            <w:r>
-              <w:rPr>
-                <w:rFonts w:ascii="Times New Roman" w:hAnsi="Times New Roman"/>
-                <w:b/>
-                <w:bCs/>
-                <w:sz w:val="26"/>
-                <w:szCs w:val="26"/>
-                <w:lang w:val="en-US"/>
-              </w:rPr>
-              <w:t>8</w:t>
+              <w:t>TST28</w:t>
             </w:r>
           </w:p>
         </w:tc>
@@ -11584,7 +11930,7 @@
           <w:shd w:val="clear" w:color="auto" w:fill="auto"/>
         </w:tblPrEx>
         <w:trPr>
-          <w:trHeight w:val="676"/>
+          <w:trHeight w:val="404"/>
         </w:trPr>
         <w:tc>
           <w:tcPr>
@@ -11624,18 +11970,7 @@
                 <w:szCs w:val="26"/>
                 <w:lang w:val="en-US"/>
               </w:rPr>
-              <w:t>TST2</w:t>
-            </w:r>
-            <w:r>
-              <w:rPr>
-                <w:rFonts w:ascii="Times New Roman" w:hAnsi="Times New Roman"/>
-                <w:b/>
-                <w:bCs/>
-                <w:sz w:val="26"/>
-                <w:szCs w:val="26"/>
-                <w:lang w:val="en-US"/>
-              </w:rPr>
-              <w:t>9</w:t>
+              <w:t>TST29</w:t>
             </w:r>
           </w:p>
         </w:tc>
@@ -11727,7 +12062,7 @@
           <w:shd w:val="clear" w:color="auto" w:fill="auto"/>
         </w:tblPrEx>
         <w:trPr>
-          <w:trHeight w:val="694"/>
+          <w:trHeight w:val="389"/>
         </w:trPr>
         <w:tc>
           <w:tcPr>
@@ -11768,18 +12103,7 @@
                 <w:szCs w:val="26"/>
                 <w:lang w:val="en-US"/>
               </w:rPr>
-              <w:t>TST</w:t>
-            </w:r>
-            <w:r>
-              <w:rPr>
-                <w:rFonts w:ascii="Times New Roman" w:hAnsi="Times New Roman"/>
-                <w:b/>
-                <w:bCs/>
-                <w:sz w:val="26"/>
-                <w:szCs w:val="26"/>
-                <w:lang w:val="en-US"/>
-              </w:rPr>
-              <w:t>30</w:t>
+              <w:t>TST30</w:t>
             </w:r>
           </w:p>
         </w:tc>
@@ -11898,7 +12222,7 @@
           <w:shd w:val="clear" w:color="auto" w:fill="auto"/>
         </w:tblPrEx>
         <w:trPr>
-          <w:trHeight w:val="589"/>
+          <w:trHeight w:val="271"/>
         </w:trPr>
         <w:tc>
           <w:tcPr>
@@ -11938,18 +12262,7 @@
                 <w:szCs w:val="26"/>
                 <w:lang w:val="en-US"/>
               </w:rPr>
-              <w:t>TST</w:t>
-            </w:r>
-            <w:r>
-              <w:rPr>
-                <w:rFonts w:ascii="Times New Roman" w:hAnsi="Times New Roman"/>
-                <w:b/>
-                <w:bCs/>
-                <w:sz w:val="26"/>
-                <w:szCs w:val="26"/>
-                <w:lang w:val="en-US"/>
-              </w:rPr>
-              <w:t>31</w:t>
+              <w:t>TST31</w:t>
             </w:r>
           </w:p>
         </w:tc>
@@ -12042,14 +12355,13 @@
           <w:shd w:val="clear" w:color="auto" w:fill="auto"/>
         </w:tblPrEx>
         <w:trPr>
-          <w:trHeight w:val="589"/>
+          <w:trHeight w:val="438"/>
         </w:trPr>
         <w:tc>
           <w:tcPr>
             <w:tcW w:w="1307" w:type="dxa"/>
             <w:tcBorders>
               <w:left w:val="single" w:sz="2" w:space="0" w:color="000000"/>
-              <w:bottom w:val="dotted" w:sz="4" w:space="0" w:color="000000"/>
               <w:right w:val="dotted" w:sz="4" w:space="0" w:color="000000"/>
             </w:tcBorders>
             <w:shd w:val="clear" w:color="auto" w:fill="auto"/>
@@ -12111,7 +12423,6 @@
             <w:tcW w:w="3119" w:type="dxa"/>
             <w:tcBorders>
               <w:left w:val="dotted" w:sz="4" w:space="0" w:color="000000"/>
-              <w:bottom w:val="dotted" w:sz="4" w:space="0" w:color="000000"/>
               <w:right w:val="single" w:sz="4" w:space="0" w:color="auto"/>
             </w:tcBorders>
             <w:shd w:val="clear" w:color="auto" w:fill="auto"/>
@@ -12171,31 +12482,573 @@
           </w:p>
         </w:tc>
       </w:tr>
+      <w:tr>
+        <w:tblPrEx>
+          <w:shd w:val="clear" w:color="auto" w:fill="auto"/>
+        </w:tblPrEx>
+        <w:trPr>
+          <w:trHeight w:val="438"/>
+        </w:trPr>
+        <w:tc>
+          <w:tcPr>
+            <w:tcW w:w="1307" w:type="dxa"/>
+            <w:tcBorders>
+              <w:left w:val="single" w:sz="2" w:space="0" w:color="000000"/>
+              <w:right w:val="dotted" w:sz="4" w:space="0" w:color="000000"/>
+            </w:tcBorders>
+            <w:shd w:val="clear" w:color="auto" w:fill="auto"/>
+            <w:tcMar>
+              <w:top w:w="80" w:type="dxa"/>
+              <w:left w:w="80" w:type="dxa"/>
+              <w:bottom w:w="80" w:type="dxa"/>
+              <w:right w:w="80" w:type="dxa"/>
+            </w:tcMar>
+          </w:tcPr>
+          <w:p>
+            <w:pPr>
+              <w:pStyle w:val="2"/>
+              <w:jc w:val="center"/>
+              <w:rPr>
+                <w:rFonts w:ascii="Times New Roman" w:hAnsi="Times New Roman"/>
+                <w:b/>
+                <w:bCs/>
+                <w:sz w:val="26"/>
+                <w:szCs w:val="26"/>
+                <w:lang w:val="en-US"/>
+              </w:rPr>
+            </w:pPr>
+            <w:r>
+              <w:rPr>
+                <w:rFonts w:ascii="Times New Roman" w:hAnsi="Times New Roman"/>
+                <w:b/>
+                <w:bCs/>
+                <w:sz w:val="26"/>
+                <w:szCs w:val="26"/>
+                <w:lang w:val="en-US"/>
+              </w:rPr>
+              <w:t>TST33</w:t>
+            </w:r>
+          </w:p>
+        </w:tc>
+        <w:tc>
+          <w:tcPr>
+            <w:tcW w:w="3260" w:type="dxa"/>
+            <w:vMerge w:val="restart"/>
+            <w:tcBorders>
+              <w:left w:val="dotted" w:sz="4" w:space="0" w:color="000000"/>
+              <w:right w:val="dotted" w:sz="4" w:space="0" w:color="000000"/>
+            </w:tcBorders>
+            <w:shd w:val="clear" w:color="auto" w:fill="auto"/>
+          </w:tcPr>
+          <w:p>
+            <w:pPr>
+              <w:jc w:val="center"/>
+              <w:rPr>
+                <w:sz w:val="28"/>
+                <w:szCs w:val="28"/>
+              </w:rPr>
+            </w:pPr>
+          </w:p>
+          <w:p>
+            <w:pPr>
+              <w:jc w:val="center"/>
+              <w:rPr>
+                <w:sz w:val="28"/>
+                <w:szCs w:val="28"/>
+              </w:rPr>
+            </w:pPr>
+            <w:proofErr w:type="spellStart"/>
+            <w:r>
+              <w:rPr>
+                <w:sz w:val="28"/>
+                <w:szCs w:val="28"/>
+              </w:rPr>
+              <w:t>SubjectsControllerTest</w:t>
+            </w:r>
+            <w:proofErr w:type="spellEnd"/>
+          </w:p>
+        </w:tc>
+        <w:tc>
+          <w:tcPr>
+            <w:tcW w:w="3119" w:type="dxa"/>
+            <w:tcBorders>
+              <w:left w:val="dotted" w:sz="4" w:space="0" w:color="000000"/>
+              <w:right w:val="single" w:sz="4" w:space="0" w:color="auto"/>
+            </w:tcBorders>
+            <w:shd w:val="clear" w:color="auto" w:fill="auto"/>
+            <w:tcMar>
+              <w:top w:w="80" w:type="dxa"/>
+              <w:left w:w="80" w:type="dxa"/>
+              <w:bottom w:w="80" w:type="dxa"/>
+              <w:right w:w="80" w:type="dxa"/>
+            </w:tcMar>
+          </w:tcPr>
+          <w:p>
+            <w:pPr>
+              <w:pStyle w:val="2"/>
+              <w:rPr>
+                <w:rFonts w:ascii="Times New Roman" w:hAnsi="Times New Roman"/>
+                <w:sz w:val="28"/>
+                <w:szCs w:val="28"/>
+                <w:u w:val="single"/>
+                <w:lang w:val="en-US"/>
+              </w:rPr>
+            </w:pPr>
+            <w:proofErr w:type="spellStart"/>
+            <w:r>
+              <w:rPr>
+                <w:rFonts w:ascii="Times New Roman" w:hAnsi="Times New Roman"/>
+                <w:sz w:val="28"/>
+                <w:szCs w:val="28"/>
+                <w:u w:val="single"/>
+                <w:lang w:val="en-US"/>
+              </w:rPr>
+              <w:t>CreateSubjectTest</w:t>
+            </w:r>
+            <w:proofErr w:type="spellEnd"/>
+          </w:p>
+        </w:tc>
+        <w:tc>
+          <w:tcPr>
+            <w:tcW w:w="1417" w:type="dxa"/>
+            <w:vMerge/>
+            <w:tcBorders>
+              <w:left w:val="single" w:sz="4" w:space="0" w:color="auto"/>
+              <w:right w:val="single" w:sz="4" w:space="0" w:color="auto"/>
+            </w:tcBorders>
+            <w:shd w:val="clear" w:color="auto" w:fill="auto"/>
+            <w:tcMar>
+              <w:top w:w="80" w:type="dxa"/>
+              <w:left w:w="80" w:type="dxa"/>
+              <w:bottom w:w="80" w:type="dxa"/>
+              <w:right w:w="80" w:type="dxa"/>
+            </w:tcMar>
+          </w:tcPr>
+          <w:p>
+            <w:pPr>
+              <w:pStyle w:val="2"/>
+              <w:jc w:val="center"/>
+            </w:pPr>
+          </w:p>
+        </w:tc>
+      </w:tr>
+      <w:tr>
+        <w:tblPrEx>
+          <w:shd w:val="clear" w:color="auto" w:fill="auto"/>
+        </w:tblPrEx>
+        <w:trPr>
+          <w:trHeight w:val="438"/>
+        </w:trPr>
+        <w:tc>
+          <w:tcPr>
+            <w:tcW w:w="1307" w:type="dxa"/>
+            <w:tcBorders>
+              <w:left w:val="single" w:sz="2" w:space="0" w:color="000000"/>
+              <w:right w:val="dotted" w:sz="4" w:space="0" w:color="000000"/>
+            </w:tcBorders>
+            <w:shd w:val="clear" w:color="auto" w:fill="auto"/>
+            <w:tcMar>
+              <w:top w:w="80" w:type="dxa"/>
+              <w:left w:w="80" w:type="dxa"/>
+              <w:bottom w:w="80" w:type="dxa"/>
+              <w:right w:w="80" w:type="dxa"/>
+            </w:tcMar>
+          </w:tcPr>
+          <w:p>
+            <w:pPr>
+              <w:pStyle w:val="2"/>
+              <w:jc w:val="center"/>
+              <w:rPr>
+                <w:rFonts w:ascii="Times New Roman" w:hAnsi="Times New Roman"/>
+                <w:b/>
+                <w:bCs/>
+                <w:sz w:val="26"/>
+                <w:szCs w:val="26"/>
+                <w:lang w:val="en-US"/>
+              </w:rPr>
+            </w:pPr>
+            <w:r>
+              <w:rPr>
+                <w:rFonts w:ascii="Times New Roman" w:hAnsi="Times New Roman"/>
+                <w:b/>
+                <w:bCs/>
+                <w:sz w:val="26"/>
+                <w:szCs w:val="26"/>
+                <w:lang w:val="en-US"/>
+              </w:rPr>
+              <w:t>TST34</w:t>
+            </w:r>
+          </w:p>
+        </w:tc>
+        <w:tc>
+          <w:tcPr>
+            <w:tcW w:w="3260" w:type="dxa"/>
+            <w:vMerge/>
+            <w:tcBorders>
+              <w:left w:val="dotted" w:sz="4" w:space="0" w:color="000000"/>
+              <w:right w:val="dotted" w:sz="4" w:space="0" w:color="000000"/>
+            </w:tcBorders>
+            <w:shd w:val="clear" w:color="auto" w:fill="auto"/>
+          </w:tcPr>
+          <w:p>
+            <w:pPr>
+              <w:jc w:val="center"/>
+              <w:rPr>
+                <w:sz w:val="28"/>
+                <w:szCs w:val="28"/>
+              </w:rPr>
+            </w:pPr>
+          </w:p>
+        </w:tc>
+        <w:tc>
+          <w:tcPr>
+            <w:tcW w:w="3119" w:type="dxa"/>
+            <w:tcBorders>
+              <w:left w:val="dotted" w:sz="4" w:space="0" w:color="000000"/>
+              <w:right w:val="single" w:sz="4" w:space="0" w:color="auto"/>
+            </w:tcBorders>
+            <w:shd w:val="clear" w:color="auto" w:fill="auto"/>
+            <w:tcMar>
+              <w:top w:w="80" w:type="dxa"/>
+              <w:left w:w="80" w:type="dxa"/>
+              <w:bottom w:w="80" w:type="dxa"/>
+              <w:right w:w="80" w:type="dxa"/>
+            </w:tcMar>
+          </w:tcPr>
+          <w:p>
+            <w:pPr>
+              <w:pStyle w:val="2"/>
+              <w:rPr>
+                <w:rFonts w:ascii="Times New Roman" w:hAnsi="Times New Roman"/>
+                <w:sz w:val="28"/>
+                <w:szCs w:val="28"/>
+                <w:u w:val="single"/>
+                <w:lang w:val="en-US"/>
+              </w:rPr>
+            </w:pPr>
+            <w:proofErr w:type="spellStart"/>
+            <w:r>
+              <w:rPr>
+                <w:rFonts w:ascii="Times New Roman" w:hAnsi="Times New Roman"/>
+                <w:sz w:val="28"/>
+                <w:szCs w:val="28"/>
+                <w:u w:val="single"/>
+                <w:lang w:val="en-US"/>
+              </w:rPr>
+              <w:t>DeleteSubjectTest</w:t>
+            </w:r>
+            <w:proofErr w:type="spellEnd"/>
+          </w:p>
+        </w:tc>
+        <w:tc>
+          <w:tcPr>
+            <w:tcW w:w="1417" w:type="dxa"/>
+            <w:vMerge/>
+            <w:tcBorders>
+              <w:left w:val="single" w:sz="4" w:space="0" w:color="auto"/>
+              <w:right w:val="single" w:sz="4" w:space="0" w:color="auto"/>
+            </w:tcBorders>
+            <w:shd w:val="clear" w:color="auto" w:fill="auto"/>
+            <w:tcMar>
+              <w:top w:w="80" w:type="dxa"/>
+              <w:left w:w="80" w:type="dxa"/>
+              <w:bottom w:w="80" w:type="dxa"/>
+              <w:right w:w="80" w:type="dxa"/>
+            </w:tcMar>
+          </w:tcPr>
+          <w:p>
+            <w:pPr>
+              <w:pStyle w:val="2"/>
+              <w:jc w:val="center"/>
+            </w:pPr>
+          </w:p>
+        </w:tc>
+      </w:tr>
+      <w:tr>
+        <w:tblPrEx>
+          <w:shd w:val="clear" w:color="auto" w:fill="auto"/>
+        </w:tblPrEx>
+        <w:trPr>
+          <w:trHeight w:val="438"/>
+        </w:trPr>
+        <w:tc>
+          <w:tcPr>
+            <w:tcW w:w="1307" w:type="dxa"/>
+            <w:tcBorders>
+              <w:left w:val="single" w:sz="2" w:space="0" w:color="000000"/>
+              <w:right w:val="dotted" w:sz="4" w:space="0" w:color="000000"/>
+            </w:tcBorders>
+            <w:shd w:val="clear" w:color="auto" w:fill="auto"/>
+            <w:tcMar>
+              <w:top w:w="80" w:type="dxa"/>
+              <w:left w:w="80" w:type="dxa"/>
+              <w:bottom w:w="80" w:type="dxa"/>
+              <w:right w:w="80" w:type="dxa"/>
+            </w:tcMar>
+          </w:tcPr>
+          <w:p>
+            <w:pPr>
+              <w:pStyle w:val="2"/>
+              <w:jc w:val="center"/>
+              <w:rPr>
+                <w:rFonts w:ascii="Times New Roman" w:hAnsi="Times New Roman"/>
+                <w:b/>
+                <w:bCs/>
+                <w:sz w:val="26"/>
+                <w:szCs w:val="26"/>
+                <w:lang w:val="en-US"/>
+              </w:rPr>
+            </w:pPr>
+            <w:r>
+              <w:rPr>
+                <w:rFonts w:ascii="Times New Roman" w:hAnsi="Times New Roman"/>
+                <w:b/>
+                <w:bCs/>
+                <w:sz w:val="26"/>
+                <w:szCs w:val="26"/>
+                <w:lang w:val="en-US"/>
+              </w:rPr>
+              <w:t>TST35</w:t>
+            </w:r>
+          </w:p>
+        </w:tc>
+        <w:tc>
+          <w:tcPr>
+            <w:tcW w:w="3260" w:type="dxa"/>
+            <w:vMerge w:val="restart"/>
+            <w:tcBorders>
+              <w:left w:val="dotted" w:sz="4" w:space="0" w:color="000000"/>
+              <w:right w:val="dotted" w:sz="4" w:space="0" w:color="000000"/>
+            </w:tcBorders>
+            <w:shd w:val="clear" w:color="auto" w:fill="auto"/>
+          </w:tcPr>
+          <w:p>
+            <w:pPr>
+              <w:jc w:val="center"/>
+              <w:rPr>
+                <w:sz w:val="28"/>
+                <w:szCs w:val="28"/>
+              </w:rPr>
+            </w:pPr>
+          </w:p>
+          <w:p>
+            <w:pPr>
+              <w:jc w:val="center"/>
+              <w:rPr>
+                <w:sz w:val="28"/>
+                <w:szCs w:val="28"/>
+              </w:rPr>
+            </w:pPr>
+            <w:proofErr w:type="spellStart"/>
+            <w:r>
+              <w:rPr>
+                <w:sz w:val="28"/>
+                <w:szCs w:val="28"/>
+              </w:rPr>
+              <w:t>SubjectsServiceTest</w:t>
+            </w:r>
+            <w:proofErr w:type="spellEnd"/>
+          </w:p>
+        </w:tc>
+        <w:tc>
+          <w:tcPr>
+            <w:tcW w:w="3119" w:type="dxa"/>
+            <w:tcBorders>
+              <w:left w:val="dotted" w:sz="4" w:space="0" w:color="000000"/>
+              <w:right w:val="single" w:sz="4" w:space="0" w:color="auto"/>
+            </w:tcBorders>
+            <w:shd w:val="clear" w:color="auto" w:fill="auto"/>
+            <w:tcMar>
+              <w:top w:w="80" w:type="dxa"/>
+              <w:left w:w="80" w:type="dxa"/>
+              <w:bottom w:w="80" w:type="dxa"/>
+              <w:right w:w="80" w:type="dxa"/>
+            </w:tcMar>
+          </w:tcPr>
+          <w:p>
+            <w:pPr>
+              <w:pStyle w:val="2"/>
+              <w:rPr>
+                <w:rFonts w:ascii="Times New Roman" w:hAnsi="Times New Roman"/>
+                <w:sz w:val="28"/>
+                <w:szCs w:val="28"/>
+                <w:u w:val="single"/>
+                <w:lang w:val="en-US"/>
+              </w:rPr>
+            </w:pPr>
+            <w:proofErr w:type="spellStart"/>
+            <w:r>
+              <w:rPr>
+                <w:rFonts w:ascii="Times New Roman" w:hAnsi="Times New Roman"/>
+                <w:sz w:val="28"/>
+                <w:szCs w:val="28"/>
+                <w:u w:val="single"/>
+                <w:lang w:val="en-US"/>
+              </w:rPr>
+              <w:t>CreateSubjectTest</w:t>
+            </w:r>
+            <w:proofErr w:type="spellEnd"/>
+          </w:p>
+        </w:tc>
+        <w:tc>
+          <w:tcPr>
+            <w:tcW w:w="1417" w:type="dxa"/>
+            <w:vMerge/>
+            <w:tcBorders>
+              <w:left w:val="single" w:sz="4" w:space="0" w:color="auto"/>
+              <w:right w:val="single" w:sz="4" w:space="0" w:color="auto"/>
+            </w:tcBorders>
+            <w:shd w:val="clear" w:color="auto" w:fill="auto"/>
+            <w:tcMar>
+              <w:top w:w="80" w:type="dxa"/>
+              <w:left w:w="80" w:type="dxa"/>
+              <w:bottom w:w="80" w:type="dxa"/>
+              <w:right w:w="80" w:type="dxa"/>
+            </w:tcMar>
+          </w:tcPr>
+          <w:p>
+            <w:pPr>
+              <w:pStyle w:val="2"/>
+              <w:jc w:val="center"/>
+            </w:pPr>
+          </w:p>
+        </w:tc>
+      </w:tr>
+      <w:tr>
+        <w:tblPrEx>
+          <w:shd w:val="clear" w:color="auto" w:fill="auto"/>
+        </w:tblPrEx>
+        <w:trPr>
+          <w:trHeight w:val="438"/>
+        </w:trPr>
+        <w:tc>
+          <w:tcPr>
+            <w:tcW w:w="1307" w:type="dxa"/>
+            <w:tcBorders>
+              <w:left w:val="single" w:sz="2" w:space="0" w:color="000000"/>
+              <w:bottom w:val="dotted" w:sz="4" w:space="0" w:color="000000"/>
+              <w:right w:val="dotted" w:sz="4" w:space="0" w:color="000000"/>
+            </w:tcBorders>
+            <w:shd w:val="clear" w:color="auto" w:fill="auto"/>
+            <w:tcMar>
+              <w:top w:w="80" w:type="dxa"/>
+              <w:left w:w="80" w:type="dxa"/>
+              <w:bottom w:w="80" w:type="dxa"/>
+              <w:right w:w="80" w:type="dxa"/>
+            </w:tcMar>
+          </w:tcPr>
+          <w:p>
+            <w:pPr>
+              <w:pStyle w:val="2"/>
+              <w:jc w:val="center"/>
+              <w:rPr>
+                <w:rFonts w:ascii="Times New Roman" w:hAnsi="Times New Roman"/>
+                <w:b/>
+                <w:bCs/>
+                <w:sz w:val="26"/>
+                <w:szCs w:val="26"/>
+                <w:lang w:val="en-US"/>
+              </w:rPr>
+            </w:pPr>
+            <w:r>
+              <w:rPr>
+                <w:rFonts w:ascii="Times New Roman" w:hAnsi="Times New Roman"/>
+                <w:b/>
+                <w:bCs/>
+                <w:sz w:val="26"/>
+                <w:szCs w:val="26"/>
+                <w:lang w:val="en-US"/>
+              </w:rPr>
+              <w:t>TST36</w:t>
+            </w:r>
+          </w:p>
+        </w:tc>
+        <w:tc>
+          <w:tcPr>
+            <w:tcW w:w="3260" w:type="dxa"/>
+            <w:vMerge/>
+            <w:tcBorders>
+              <w:left w:val="dotted" w:sz="4" w:space="0" w:color="000000"/>
+              <w:right w:val="dotted" w:sz="4" w:space="0" w:color="000000"/>
+            </w:tcBorders>
+            <w:shd w:val="clear" w:color="auto" w:fill="auto"/>
+          </w:tcPr>
+          <w:p>
+            <w:pPr>
+              <w:jc w:val="center"/>
+              <w:rPr>
+                <w:sz w:val="28"/>
+                <w:szCs w:val="28"/>
+              </w:rPr>
+            </w:pPr>
+          </w:p>
+        </w:tc>
+        <w:tc>
+          <w:tcPr>
+            <w:tcW w:w="3119" w:type="dxa"/>
+            <w:tcBorders>
+              <w:left w:val="dotted" w:sz="4" w:space="0" w:color="000000"/>
+              <w:bottom w:val="dotted" w:sz="4" w:space="0" w:color="000000"/>
+              <w:right w:val="single" w:sz="4" w:space="0" w:color="auto"/>
+            </w:tcBorders>
+            <w:shd w:val="clear" w:color="auto" w:fill="auto"/>
+            <w:tcMar>
+              <w:top w:w="80" w:type="dxa"/>
+              <w:left w:w="80" w:type="dxa"/>
+              <w:bottom w:w="80" w:type="dxa"/>
+              <w:right w:w="80" w:type="dxa"/>
+            </w:tcMar>
+          </w:tcPr>
+          <w:p>
+            <w:pPr>
+              <w:pStyle w:val="2"/>
+              <w:rPr>
+                <w:rFonts w:ascii="Times New Roman" w:hAnsi="Times New Roman"/>
+                <w:sz w:val="28"/>
+                <w:szCs w:val="28"/>
+                <w:u w:val="single"/>
+                <w:lang w:val="en-US"/>
+              </w:rPr>
+            </w:pPr>
+            <w:proofErr w:type="spellStart"/>
+            <w:r>
+              <w:rPr>
+                <w:rFonts w:ascii="Times New Roman" w:hAnsi="Times New Roman"/>
+                <w:sz w:val="28"/>
+                <w:szCs w:val="28"/>
+                <w:u w:val="single"/>
+                <w:lang w:val="en-US"/>
+              </w:rPr>
+              <w:t>DeleteSubjectTest</w:t>
+            </w:r>
+            <w:proofErr w:type="spellEnd"/>
+          </w:p>
+        </w:tc>
+        <w:tc>
+          <w:tcPr>
+            <w:tcW w:w="1417" w:type="dxa"/>
+            <w:vMerge/>
+            <w:tcBorders>
+              <w:left w:val="single" w:sz="4" w:space="0" w:color="auto"/>
+              <w:right w:val="single" w:sz="4" w:space="0" w:color="auto"/>
+            </w:tcBorders>
+            <w:shd w:val="clear" w:color="auto" w:fill="auto"/>
+            <w:tcMar>
+              <w:top w:w="80" w:type="dxa"/>
+              <w:left w:w="80" w:type="dxa"/>
+              <w:bottom w:w="80" w:type="dxa"/>
+              <w:right w:w="80" w:type="dxa"/>
+            </w:tcMar>
+          </w:tcPr>
+          <w:p>
+            <w:pPr>
+              <w:pStyle w:val="2"/>
+              <w:jc w:val="center"/>
+            </w:pPr>
+          </w:p>
+        </w:tc>
+      </w:tr>
     </w:tbl>
-    <w:p>
-      <w:pPr>
-        <w:pStyle w:val="a5"/>
-        <w:rPr>
-          <w:rFonts w:ascii="Times New Roman" w:eastAsia="Times New Roman" w:hAnsi="Times New Roman" w:cs="Times New Roman"/>
-          <w:b/>
-          <w:bCs/>
-          <w:sz w:val="30"/>
-          <w:szCs w:val="30"/>
-        </w:rPr>
-      </w:pPr>
-    </w:p>
-    <w:p>
-      <w:pPr>
-        <w:pStyle w:val="a5"/>
-        <w:rPr>
-          <w:rFonts w:ascii="Times New Roman" w:eastAsia="Times New Roman" w:hAnsi="Times New Roman" w:cs="Times New Roman"/>
-          <w:b/>
-          <w:bCs/>
-          <w:sz w:val="30"/>
-          <w:szCs w:val="30"/>
-        </w:rPr>
-      </w:pPr>
-    </w:p>
     <w:p>
       <w:pPr>
         <w:pStyle w:val="a5"/>
@@ -12216,6 +13069,7 @@
           <w:sz w:val="30"/>
           <w:szCs w:val="30"/>
         </w:rPr>
+        <w:lastRenderedPageBreak/>
         <w:t>Use case diagrams</w:t>
       </w:r>
     </w:p>
@@ -12566,7 +13420,7 @@
       <w:pPr>
         <w:pStyle w:val="a5"/>
         <w:rPr>
-          <w:rFonts w:ascii="Times New Roman" w:eastAsia="Times New Roman" w:hAnsi="Times New Roman" w:cs="Times New Roman"/>
+          <w:rFonts w:ascii="Times New Roman" w:hAnsi="Times New Roman"/>
           <w:b/>
           <w:bCs/>
           <w:sz w:val="30"/>
@@ -12594,9 +13448,9 @@
           <w:szCs w:val="30"/>
         </w:rPr>
         <w:drawing>
-          <wp:inline distT="0" distB="0" distL="0" distR="0" wp14:anchorId="530F2380" wp14:editId="5B1503C3">
-            <wp:extent cx="4066540" cy="2805430"/>
-            <wp:effectExtent l="0" t="0" r="0" b="0"/>
+          <wp:inline distT="0" distB="0" distL="0" distR="0" wp14:anchorId="530F2380" wp14:editId="16DC8128">
+            <wp:extent cx="3841346" cy="2495550"/>
+            <wp:effectExtent l="0" t="0" r="6985" b="0"/>
             <wp:docPr id="1" name="Рисунок 1"/>
             <wp:cNvGraphicFramePr>
               <a:graphicFrameLocks xmlns:a="http://schemas.openxmlformats.org/drawingml/2006/main" noChangeAspect="1"/>
@@ -12626,7 +13480,164 @@
                   <pic:spPr bwMode="auto">
                     <a:xfrm>
                       <a:off x="0" y="0"/>
-                      <a:ext cx="4066540" cy="2805430"/>
+                      <a:ext cx="3844060" cy="2497313"/>
+                    </a:xfrm>
+                    <a:prstGeom prst="rect">
+                      <a:avLst/>
+                    </a:prstGeom>
+                    <a:noFill/>
+                    <a:ln>
+                      <a:noFill/>
+                    </a:ln>
+                  </pic:spPr>
+                </pic:pic>
+              </a:graphicData>
+            </a:graphic>
+          </wp:inline>
+        </w:drawing>
+      </w:r>
+    </w:p>
+    <w:p>
+      <w:pPr>
+        <w:pStyle w:val="a5"/>
+        <w:rPr>
+          <w:rFonts w:ascii="Times New Roman" w:eastAsia="Times New Roman" w:hAnsi="Times New Roman" w:cs="Times New Roman"/>
+          <w:b/>
+          <w:bCs/>
+          <w:sz w:val="30"/>
+          <w:szCs w:val="30"/>
+        </w:rPr>
+      </w:pPr>
+      <w:r>
+        <w:rPr>
+          <w:rFonts w:ascii="Times New Roman" w:eastAsia="Times New Roman" w:hAnsi="Times New Roman" w:cs="Times New Roman"/>
+          <w:b/>
+          <w:bCs/>
+          <w:noProof/>
+          <w:sz w:val="30"/>
+          <w:szCs w:val="30"/>
+        </w:rPr>
+        <w:drawing>
+          <wp:inline distT="0" distB="0" distL="0" distR="0" wp14:anchorId="296FB6DC" wp14:editId="40B2DB01">
+            <wp:extent cx="4070209" cy="2533650"/>
+            <wp:effectExtent l="0" t="0" r="6985" b="0"/>
+            <wp:docPr id="6" name="Рисунок 6"/>
+            <wp:cNvGraphicFramePr>
+              <a:graphicFrameLocks xmlns:a="http://schemas.openxmlformats.org/drawingml/2006/main" noChangeAspect="1"/>
+            </wp:cNvGraphicFramePr>
+            <a:graphic xmlns:a="http://schemas.openxmlformats.org/drawingml/2006/main">
+              <a:graphicData uri="http://schemas.openxmlformats.org/drawingml/2006/picture">
+                <pic:pic xmlns:pic="http://schemas.openxmlformats.org/drawingml/2006/picture">
+                  <pic:nvPicPr>
+                    <pic:cNvPr id="0" name="Picture 2"/>
+                    <pic:cNvPicPr>
+                      <a:picLocks noChangeAspect="1" noChangeArrowheads="1"/>
+                    </pic:cNvPicPr>
+                  </pic:nvPicPr>
+                  <pic:blipFill>
+                    <a:blip r:embed="rId10">
+                      <a:extLst>
+                        <a:ext uri="{28A0092B-C50C-407E-A947-70E740481C1C}">
+                          <a14:useLocalDpi xmlns:a14="http://schemas.microsoft.com/office/drawing/2010/main" val="0"/>
+                        </a:ext>
+                      </a:extLst>
+                    </a:blip>
+                    <a:srcRect/>
+                    <a:stretch>
+                      <a:fillRect/>
+                    </a:stretch>
+                  </pic:blipFill>
+                  <pic:spPr bwMode="auto">
+                    <a:xfrm>
+                      <a:off x="0" y="0"/>
+                      <a:ext cx="4097938" cy="2550911"/>
+                    </a:xfrm>
+                    <a:prstGeom prst="rect">
+                      <a:avLst/>
+                    </a:prstGeom>
+                    <a:noFill/>
+                    <a:ln>
+                      <a:noFill/>
+                    </a:ln>
+                  </pic:spPr>
+                </pic:pic>
+              </a:graphicData>
+            </a:graphic>
+          </wp:inline>
+        </w:drawing>
+      </w:r>
+    </w:p>
+    <w:p>
+      <w:pPr>
+        <w:pStyle w:val="a5"/>
+        <w:rPr>
+          <w:rFonts w:ascii="Times New Roman" w:eastAsia="Times New Roman" w:hAnsi="Times New Roman" w:cs="Times New Roman"/>
+          <w:b/>
+          <w:bCs/>
+          <w:sz w:val="30"/>
+          <w:szCs w:val="30"/>
+        </w:rPr>
+      </w:pPr>
+      <w:r>
+        <w:rPr>
+          <w:rFonts w:ascii="Times New Roman" w:hAnsi="Times New Roman"/>
+          <w:b/>
+          <w:bCs/>
+          <w:sz w:val="30"/>
+          <w:szCs w:val="30"/>
+        </w:rPr>
+        <w:t>Sequence diagram:</w:t>
+      </w:r>
+    </w:p>
+    <w:p>
+      <w:pPr>
+        <w:pStyle w:val="a5"/>
+        <w:rPr>
+          <w:rFonts w:ascii="Times New Roman" w:eastAsia="Times New Roman" w:hAnsi="Times New Roman" w:cs="Times New Roman"/>
+          <w:b/>
+          <w:bCs/>
+          <w:sz w:val="30"/>
+          <w:szCs w:val="30"/>
+        </w:rPr>
+      </w:pPr>
+      <w:r>
+        <w:rPr>
+          <w:noProof/>
+        </w:rPr>
+        <w:drawing>
+          <wp:inline distT="0" distB="0" distL="0" distR="0" wp14:anchorId="5FD4362D" wp14:editId="7C41B50B">
+            <wp:extent cx="4124325" cy="3295650"/>
+            <wp:effectExtent l="0" t="0" r="9525" b="0"/>
+            <wp:docPr id="7" name="Рисунок 7"/>
+            <wp:cNvGraphicFramePr>
+              <a:graphicFrameLocks xmlns:a="http://schemas.openxmlformats.org/drawingml/2006/main" noChangeAspect="1"/>
+            </wp:cNvGraphicFramePr>
+            <a:graphic xmlns:a="http://schemas.openxmlformats.org/drawingml/2006/main">
+              <a:graphicData uri="http://schemas.openxmlformats.org/drawingml/2006/picture">
+                <pic:pic xmlns:pic="http://schemas.openxmlformats.org/drawingml/2006/picture">
+                  <pic:nvPicPr>
+                    <pic:cNvPr id="0" name="Picture 3"/>
+                    <pic:cNvPicPr>
+                      <a:picLocks noChangeAspect="1" noChangeArrowheads="1"/>
+                    </pic:cNvPicPr>
+                  </pic:nvPicPr>
+                  <pic:blipFill>
+                    <a:blip r:embed="rId11">
+                      <a:extLst>
+                        <a:ext uri="{28A0092B-C50C-407E-A947-70E740481C1C}">
+                          <a14:useLocalDpi xmlns:a14="http://schemas.microsoft.com/office/drawing/2010/main" val="0"/>
+                        </a:ext>
+                      </a:extLst>
+                    </a:blip>
+                    <a:srcRect/>
+                    <a:stretch>
+                      <a:fillRect/>
+                    </a:stretch>
+                  </pic:blipFill>
+                  <pic:spPr bwMode="auto">
+                    <a:xfrm>
+                      <a:off x="0" y="0"/>
+                      <a:ext cx="4124325" cy="3295650"/>
                     </a:xfrm>
                     <a:prstGeom prst="rect">
                       <a:avLst/>
@@ -12680,14 +13691,27 @@
       </w:pPr>
       <w:r>
         <w:rPr>
-          <w:rFonts w:ascii="Times New Roman" w:hAnsi="Times New Roman"/>
+          <w:rFonts w:ascii="Times New Roman" w:eastAsia="Times New Roman" w:hAnsi="Times New Roman" w:cs="Times New Roman"/>
           <w:b/>
           <w:bCs/>
           <w:sz w:val="30"/>
           <w:szCs w:val="30"/>
         </w:rPr>
-        <w:t>Sequence diagram:</w:t>
+        <w:lastRenderedPageBreak/>
+        <w:t>Class Diagram</w:t>
       </w:r>
+    </w:p>
+    <w:p>
+      <w:pPr>
+        <w:pStyle w:val="a5"/>
+        <w:rPr>
+          <w:rFonts w:ascii="Times New Roman" w:eastAsia="Times New Roman" w:hAnsi="Times New Roman" w:cs="Times New Roman"/>
+          <w:b/>
+          <w:bCs/>
+          <w:sz w:val="30"/>
+          <w:szCs w:val="30"/>
+        </w:rPr>
+      </w:pPr>
     </w:p>
     <w:p>
       <w:pPr>
@@ -12702,13 +13726,18 @@
       </w:pPr>
       <w:r>
         <w:rPr>
+          <w:rFonts w:ascii="Times New Roman" w:eastAsia="Times New Roman" w:hAnsi="Times New Roman" w:cs="Times New Roman"/>
+          <w:b/>
+          <w:bCs/>
           <w:noProof/>
+          <w:sz w:val="30"/>
+          <w:szCs w:val="30"/>
         </w:rPr>
         <w:drawing>
-          <wp:inline distT="0" distB="0" distL="0" distR="0" wp14:anchorId="6D2B3317" wp14:editId="00FA36C5">
-            <wp:extent cx="6120130" cy="5479415"/>
-            <wp:effectExtent l="0" t="0" r="0" b="6985"/>
-            <wp:docPr id="2" name="Рисунок 2"/>
+          <wp:inline distT="0" distB="0" distL="0" distR="0" wp14:anchorId="14A5C960" wp14:editId="039412D7">
+            <wp:extent cx="6584950" cy="3038475"/>
+            <wp:effectExtent l="0" t="0" r="6350" b="9525"/>
+            <wp:docPr id="4" name="Рисунок 4"/>
             <wp:cNvGraphicFramePr>
               <a:graphicFrameLocks xmlns:a="http://schemas.openxmlformats.org/drawingml/2006/main" noChangeAspect="1"/>
             </wp:cNvGraphicFramePr>
@@ -12716,23 +13745,36 @@
               <a:graphicData uri="http://schemas.openxmlformats.org/drawingml/2006/picture">
                 <pic:pic xmlns:pic="http://schemas.openxmlformats.org/drawingml/2006/picture">
                   <pic:nvPicPr>
-                    <pic:cNvPr id="1" name=""/>
-                    <pic:cNvPicPr/>
+                    <pic:cNvPr id="0" name="Picture 1"/>
+                    <pic:cNvPicPr>
+                      <a:picLocks noChangeAspect="1" noChangeArrowheads="1"/>
+                    </pic:cNvPicPr>
                   </pic:nvPicPr>
                   <pic:blipFill>
-                    <a:blip r:embed="rId10"/>
+                    <a:blip r:embed="rId12" cstate="print">
+                      <a:extLst>
+                        <a:ext uri="{28A0092B-C50C-407E-A947-70E740481C1C}">
+                          <a14:useLocalDpi xmlns:a14="http://schemas.microsoft.com/office/drawing/2010/main" val="0"/>
+                        </a:ext>
+                      </a:extLst>
+                    </a:blip>
+                    <a:srcRect/>
                     <a:stretch>
                       <a:fillRect/>
                     </a:stretch>
                   </pic:blipFill>
-                  <pic:spPr>
+                  <pic:spPr bwMode="auto">
                     <a:xfrm>
                       <a:off x="0" y="0"/>
-                      <a:ext cx="6120130" cy="5479415"/>
+                      <a:ext cx="6594197" cy="3042742"/>
                     </a:xfrm>
                     <a:prstGeom prst="rect">
                       <a:avLst/>
                     </a:prstGeom>
+                    <a:noFill/>
+                    <a:ln>
+                      <a:noFill/>
+                    </a:ln>
                   </pic:spPr>
                 </pic:pic>
               </a:graphicData>
@@ -12742,8 +13784,8 @@
       </w:r>
     </w:p>
     <w:sectPr>
-      <w:headerReference w:type="default" r:id="rId11"/>
-      <w:footerReference w:type="default" r:id="rId12"/>
+      <w:headerReference w:type="default" r:id="rId13"/>
+      <w:footerReference w:type="default" r:id="rId14"/>
       <w:pgSz w:w="11906" w:h="16838"/>
       <w:pgMar w:top="1134" w:right="1134" w:bottom="1134" w:left="1134" w:header="709" w:footer="850" w:gutter="0"/>
       <w:cols w:space="720"/>

</xml_diff>